<commit_message>
makaleye kaynakça kısmı eklendi (kaynakalra atıf henüz yapılmadı)
</commit_message>
<xml_diff>
--- a/makale.docx
+++ b/makale.docx
@@ -447,19 +447,19 @@
         <w:rPr>
           <w:rFonts w:ascii="Times New Roman" w:hAnsi="Times New Roman" w:cs="Times New Roman"/>
         </w:rPr>
-        <w:t>Bu çalışma, Türkçe sağlık danışmanlığında dört farklı büyük dil modelinin (doktor-meta-llama-3-8b, doktor-LLama2-sambanovasystems-7b, doktor-Mistral-trendyol-7b ve doktor-llama-3-cosmos-8b) performansını incelemektedir. Modeller, 321.179 hasta-doktor soru-cevap çiftinden oluşan özel bir veri kümesi üzerinde ince ayar yapılarak eğitilmiştir. Modellerin başarımı BLEU, BERT</w:t>
-      </w:r>
-      <w:r>
-        <w:rPr>
-          <w:rFonts w:ascii="Times New Roman" w:hAnsi="Times New Roman" w:cs="Times New Roman"/>
-        </w:rPr>
-        <w:t>Score</w:t>
-      </w:r>
-      <w:r>
-        <w:rPr>
-          <w:rFonts w:ascii="Times New Roman" w:hAnsi="Times New Roman" w:cs="Times New Roman"/>
-        </w:rPr>
-        <w:t xml:space="preserve"> gibi sentetik metrikler, </w:t>
+        <w:t xml:space="preserve">Bu çalışma, Türkçe sağlık danışmanlığında dört farklı büyük dil modelinin (doktor-meta-llama-3-8b, doktor-LLama2-sambanovasystems-7b, doktor-Mistral-trendyol-7b ve doktor-llama-3-cosmos-8b) performansını incelemektedir. Modeller, 321.179 hasta-doktor soru-cevap çiftinden oluşan özel bir veri kümesi üzerinde ince ayar yapılarak eğitilmiştir. Modellerin başarımı BLEU, </w:t>
+      </w:r>
+      <w:r>
+        <w:rPr>
+          <w:rFonts w:ascii="Times New Roman" w:hAnsi="Times New Roman" w:cs="Times New Roman"/>
+        </w:rPr>
+        <w:t xml:space="preserve">BERT Skor </w:t>
+      </w:r>
+      <w:r>
+        <w:rPr>
+          <w:rFonts w:ascii="Times New Roman" w:hAnsi="Times New Roman" w:cs="Times New Roman"/>
+        </w:rPr>
+        <w:t xml:space="preserve">gibi sentetik metrikler, </w:t>
       </w:r>
       <w:proofErr w:type="spellStart"/>
       <w:r>
@@ -816,18 +816,18 @@
           <w:sz w:val="22"/>
           <w:szCs w:val="22"/>
         </w:rPr>
-        <w:t>BERTScore</w:t>
-      </w:r>
-      <w:r>
-        <w:rPr>
-          <w:rFonts w:ascii="Times New Roman" w:hAnsi="Times New Roman" w:cs="Times New Roman"/>
-          <w:b w:val="0"/>
-          <w:bCs w:val="0"/>
-          <w:noProof/>
-          <w:sz w:val="22"/>
-          <w:szCs w:val="22"/>
-        </w:rPr>
-        <w:t xml:space="preserve"> gibi metrikler kullanarak) ve gerçek uzman doktorların değerlendirmesi yoluyla kapsamlı bir analiz yapılması planlanmaktadır.</w:t>
+        <w:t xml:space="preserve">BERT Skor </w:t>
+      </w:r>
+      <w:r>
+        <w:rPr>
+          <w:rFonts w:ascii="Times New Roman" w:hAnsi="Times New Roman" w:cs="Times New Roman"/>
+          <w:b w:val="0"/>
+          <w:bCs w:val="0"/>
+          <w:noProof/>
+          <w:sz w:val="22"/>
+          <w:szCs w:val="22"/>
+        </w:rPr>
+        <w:t>gibi metrikler kullanarak) ve gerçek uzman doktorların değerlendirmesi yoluyla kapsamlı bir analiz yapılması planlanmaktadır.</w:t>
       </w:r>
     </w:p>
     <w:p>
@@ -2572,7 +2572,7 @@
       </w:pPr>
       <w:r>
         <w:drawing>
-          <wp:inline xmlns:wp14="http://schemas.microsoft.com/office/word/2010/wordprocessingDrawing" wp14:editId="4BAD7CDE" wp14:anchorId="442F120E">
+          <wp:inline xmlns:wp14="http://schemas.microsoft.com/office/word/2010/wordprocessingDrawing" wp14:editId="501D9C01" wp14:anchorId="442F120E">
             <wp:extent cx="4126794" cy="2945113"/>
             <wp:effectExtent l="0" t="0" r="0" b="0"/>
             <wp:docPr id="147648807" name="" title=""/>
@@ -2587,7 +2587,7 @@
                     <pic:cNvPicPr/>
                   </pic:nvPicPr>
                   <pic:blipFill>
-                    <a:blip r:embed="R043fc7c8fe5547a9">
+                    <a:blip r:embed="Rc491bc000fd341d9">
                       <a:extLst xmlns:a="http://schemas.openxmlformats.org/drawingml/2006/main">
                         <a:ext xmlns:a="http://schemas.openxmlformats.org/drawingml/2006/main" uri="{28A0092B-C50C-407E-A947-70E740481C1C}">
                           <a14:useLocalDpi xmlns:a14="http://schemas.microsoft.com/office/drawing/2010/main" val="0"/>
@@ -2918,7 +2918,7 @@
         <w:t>enel olarak bakıldığında, 7b parametreli modeller olan doktor-LLama2-sambanovasystems-7b ve doktor-Mistral-trendyol-7b'nin, 8b parametreli modellere kıyasla daha üstün bir performans sergilediği görülmüştür. İlginç bir şekilde, veri kümesinin büyüklüğü ile modellerin performansı arasında doğrudan bir korelasyon gözlenmemiştir. Özellikle dikkat çeken bir nokta, Türkçe'ye özel eğitilmiş modeller olan sambanovasystems ve trendyol'un diğer modellere göre daha başarılı sonuçlar elde etmesidir.</w:t>
       </w:r>
     </w:p>
-    <w:p xmlns:wp14="http://schemas.microsoft.com/office/word/2010/wordml" wp14:textId="20B46FE9">
+    <w:p xmlns:wp14="http://schemas.microsoft.com/office/word/2010/wordml" wp14:textId="5D970D88">
       <w:pPr>
         <w:pStyle w:val="AltBalk"/>
         <w:suppressLineNumbers w:val="0"/>
@@ -2940,16 +2940,7 @@
           <w:sz w:val="20"/>
           <w:szCs w:val="20"/>
         </w:rPr>
-        <w:t>BERT</w:t>
-      </w:r>
-      <w:r>
-        <w:rPr>
-          <w:i w:val="1"/>
-          <w:iCs w:val="1"/>
-          <w:sz w:val="20"/>
-          <w:szCs w:val="20"/>
-        </w:rPr>
-        <w:t xml:space="preserve">Score </w:t>
+        <w:t xml:space="preserve">BERT Skor </w:t>
       </w:r>
       <w:r>
         <w:rPr>
@@ -3016,7 +3007,7 @@
         </w:drawing>
       </w:r>
     </w:p>
-    <w:p xmlns:wp14="http://schemas.microsoft.com/office/word/2010/wordml" wp14:textId="7439A269">
+    <w:p xmlns:wp14="http://schemas.microsoft.com/office/word/2010/wordml" wp14:textId="6DE3350B">
       <w:pPr>
         <w:pStyle w:val="AltBalk"/>
         <w:spacing w:before="240" w:after="120" w:line="240" w:lineRule="auto"/>
@@ -3051,23 +3042,21 @@
         </w:rPr>
         <w:t xml:space="preserve">. </w:t>
       </w:r>
-      <w:proofErr w:type="spellStart"/>
-      <w:r>
-        <w:rPr>
-          <w:rFonts w:ascii="Times New Roman" w:hAnsi="Times New Roman" w:cs="Times New Roman"/>
-          <w:b w:val="0"/>
-          <w:bCs w:val="0"/>
-        </w:rPr>
-        <w:t>BertScore</w:t>
-      </w:r>
-      <w:proofErr w:type="spellEnd"/>
-      <w:r>
-        <w:rPr>
-          <w:rFonts w:ascii="Times New Roman" w:hAnsi="Times New Roman" w:cs="Times New Roman"/>
-          <w:b w:val="0"/>
-          <w:bCs w:val="0"/>
-        </w:rPr>
-        <w:t xml:space="preserve"> F1 Skorları</w:t>
+      <w:r>
+        <w:rPr>
+          <w:rFonts w:ascii="Times New Roman" w:hAnsi="Times New Roman" w:cs="Times New Roman"/>
+          <w:b w:val="0"/>
+          <w:bCs w:val="0"/>
+        </w:rPr>
+        <w:t xml:space="preserve">BERT Skor </w:t>
+      </w:r>
+      <w:r>
+        <w:rPr>
+          <w:rFonts w:ascii="Times New Roman" w:hAnsi="Times New Roman" w:cs="Times New Roman"/>
+          <w:b w:val="0"/>
+          <w:bCs w:val="0"/>
+        </w:rPr>
+        <w:t>F1 Skorları</w:t>
       </w:r>
     </w:p>
     <w:p xmlns:wp14="http://schemas.microsoft.com/office/word/2010/wordml" wp14:textId="2845D6C8">
@@ -3243,7 +3232,7 @@
         </w:drawing>
       </w:r>
     </w:p>
-    <w:p xmlns:wp14="http://schemas.microsoft.com/office/word/2010/wordml" wp14:textId="59230F57">
+    <w:p xmlns:wp14="http://schemas.microsoft.com/office/word/2010/wordml" wp14:textId="1E724130">
       <w:pPr>
         <w:pStyle w:val="AltBalk"/>
         <w:spacing w:before="240" w:after="120" w:line="240" w:lineRule="auto"/>
@@ -3277,18 +3266,18 @@
           <w:b w:val="0"/>
           <w:bCs w:val="0"/>
         </w:rPr>
-        <w:t>BertScore</w:t>
-      </w:r>
-      <w:r>
-        <w:rPr>
-          <w:rFonts w:ascii="Times New Roman" w:hAnsi="Times New Roman" w:cs="Times New Roman"/>
-          <w:b w:val="0"/>
-          <w:bCs w:val="0"/>
-        </w:rPr>
-        <w:t xml:space="preserve"> F1 Skorları</w:t>
-      </w:r>
-    </w:p>
-    <w:p xmlns:wp14="http://schemas.microsoft.com/office/word/2010/wordml" wp14:textId="5F3A8872">
+        <w:t xml:space="preserve">BERT Skor </w:t>
+      </w:r>
+      <w:r>
+        <w:rPr>
+          <w:rFonts w:ascii="Times New Roman" w:hAnsi="Times New Roman" w:cs="Times New Roman"/>
+          <w:b w:val="0"/>
+          <w:bCs w:val="0"/>
+        </w:rPr>
+        <w:t>F1 Skorları</w:t>
+      </w:r>
+    </w:p>
+    <w:p xmlns:wp14="http://schemas.microsoft.com/office/word/2010/wordml" wp14:textId="31E8D017">
       <w:pPr>
         <w:pStyle w:val="AltBalk"/>
         <w:suppressLineNumbers w:val="0"/>
@@ -3314,7 +3303,40 @@
           <w:sz w:val="22"/>
           <w:szCs w:val="22"/>
         </w:rPr>
-        <w:t>Şekil 5'te gösterilen dört farklı modelin farklı veri kümeleri üzerindeki BERT Score F1 performansları karşılaştırıldığında, doktor-LLama2-sambanovasystems-7b modelinin en yüksek performansı patient-doctor-qa-tr-5695 veri kümesinde yaklaşık 0.52 skorla gösterdiği görülmektedir. Model, diğer veri kümelerinde de tutarlı bir şekilde 0.48-0.51 aralığında başarı göstermiş ve çoğu veri kümesinde diğer modellere göre daha iyi performans sergilemiştir. Şekil 5'teki verilere göre, doktor-Mistral-trendyol-7b modeli en iyi performansını patient-doctor-qa-tr-5695 veri kümesinde yaklaşık 0.53 skorla göstermiş ve tüm veri kümelerinde 0.475-0.525 aralığında tutarlı bir başarı sergileyerek genel olarak ikinci en iyi performansa sahip model olmuştur.</w:t>
+        <w:t xml:space="preserve">Şekil 5'te gösterilen dört farklı modelin farklı veri kümeleri üzerindeki BERT </w:t>
+      </w:r>
+      <w:r>
+        <w:rPr>
+          <w:rFonts w:ascii="Times New Roman" w:hAnsi="Times New Roman" w:cs="Times New Roman"/>
+          <w:b w:val="0"/>
+          <w:bCs w:val="0"/>
+          <w:noProof/>
+          <w:sz w:val="22"/>
+          <w:szCs w:val="22"/>
+        </w:rPr>
+        <w:t>S</w:t>
+      </w:r>
+      <w:r>
+        <w:rPr>
+          <w:rFonts w:ascii="Times New Roman" w:hAnsi="Times New Roman" w:cs="Times New Roman"/>
+          <w:b w:val="0"/>
+          <w:bCs w:val="0"/>
+          <w:noProof/>
+          <w:sz w:val="22"/>
+          <w:szCs w:val="22"/>
+        </w:rPr>
+        <w:t xml:space="preserve">kor </w:t>
+      </w:r>
+      <w:r>
+        <w:rPr>
+          <w:rFonts w:ascii="Times New Roman" w:hAnsi="Times New Roman" w:cs="Times New Roman"/>
+          <w:b w:val="0"/>
+          <w:bCs w:val="0"/>
+          <w:noProof/>
+          <w:sz w:val="22"/>
+          <w:szCs w:val="22"/>
+        </w:rPr>
+        <w:t>F1 performansları karşılaştırıldığında, doktor-LLama2-sambanovasystems-7b modelinin en yüksek performansı patient-doctor-qa-tr-5695 veri kümesinde yaklaşık 0.52 skorla gösterdiği görülmektedir. Model, diğer veri kümelerinde de tutarlı bir şekilde 0.48-0.51 aralığında başarı göstermiş ve çoğu veri kümesinde diğer modellere göre daha iyi performans sergilemiştir. Şekil 5'teki verilere göre, doktor-Mistral-trendyol-7b modeli en iyi performansını patient-doctor-qa-tr-5695 veri kümesinde yaklaşık 0.53 skorla göstermiş ve tüm veri kümelerinde 0.475-0.525 aralığında tutarlı bir başarı sergileyerek genel olarak ikinci en iyi performansa sahip model olmuştur.</w:t>
       </w:r>
     </w:p>
     <w:p xmlns:wp14="http://schemas.microsoft.com/office/word/2010/wordml" wp14:textId="557585AB">
@@ -5061,35 +5083,1705 @@
         <w:t>Bu çalışma, LLM'lerin Türkçe sağlık alanında önemli bir potansiyele sahip olduğunu göstermektedir. Özellikle dile özgü eğitilmiş modellerin (doktor-LLama2-sambanovasystems-7b ve doktor-Mistral-trendyol-7b) daha başarılı olduğu görülmüştür. Ancak bu teknolojinin güvenli ve etik kullanımı için daha fazla araştırma gerekmektedir. Sağlık gibi önemli bir alanda yapay zeka kullanımının hem fırsatları hem de riskleri dikkatle değerlendirilmelidir.Çalışmamızda kullanılan farklı değerlendirme yöntemleri (sentetik metrikler, yapay zeka hakemlikleri ve uzman değerlendirmeleri), modellerin performansını çok yönlü olarak anlamamıza olanak sağlamıştır. Özellikle uzman değerlendirmeleri, modellerin pratik kullanımdaki potansiyelini ve sınırlarını ortaya koymuştur. doktor-LLama2-sambanovasystems-7b modelinin genel başarısı ve doktor-Mistral-trendyol-7b modelinin düşük zararlı içerik oranı, bu modellerin sağlık alanında kullanılabilirliğini göstermektedir.Bununla birlikte, çalışmamız LLM'lerin sağlık alanında kullanımına ilişkin bazı önemli zorlukları da ortaya çıkarmıştır. Hasta mahremiyeti, veri güvenliği, etik karar verme ve yasal sorumluluk gibi konular, bu teknolojinin yaygınlaşması önündeki en önemli engellerdir. Bu zorlukların aşılması için sağlık otoriteleri, teknoloji uzmanları ve hukukçuların işbirliği içinde çalışması gerekmektedir.</w:t>
       </w:r>
     </w:p>
-    <w:p xmlns:wp14="http://schemas.microsoft.com/office/word/2010/wordml" wp14:textId="5BD3AAF1">
+    <w:p>
+      <w:pPr>
+        <w:pStyle w:val="AltBalk"/>
+        <w:suppressLineNumbers w:val="0"/>
+        <w:bidi w:val="0"/>
+        <w:spacing w:before="240" w:beforeAutospacing="off" w:after="120" w:afterAutospacing="off" w:line="240" w:lineRule="auto"/>
+        <w:ind w:left="0" w:right="0"/>
+        <w:jc w:val="both"/>
+        <w:rPr>
+          <w:rFonts w:ascii="Times New Roman" w:hAnsi="Times New Roman" w:cs="Times New Roman"/>
+          <w:b w:val="0"/>
+          <w:bCs w:val="0"/>
+          <w:noProof/>
+          <w:sz w:val="22"/>
+          <w:szCs w:val="22"/>
+        </w:rPr>
+      </w:pPr>
+    </w:p>
+    <w:p>
       <w:pPr>
         <w:pStyle w:val="AltBalk"/>
         <w:bidi w:val="0"/>
-        <w:spacing w:before="120" w:beforeAutospacing="off" w:after="120" w:afterAutospacing="off" w:line="240" w:lineRule="auto"/>
+        <w:spacing w:before="240" w:beforeAutospacing="off" w:after="120" w:afterAutospacing="off" w:line="240" w:lineRule="auto"/>
         <w:ind w:left="0" w:right="0"/>
         <w:jc w:val="both"/>
         <w:rPr>
-          <w:i w:val="1"/>
-          <w:iCs w:val="1"/>
-          <w:sz w:val="24"/>
-          <w:szCs w:val="24"/>
-        </w:rPr>
-      </w:pPr>
+          <w:rFonts w:ascii="Times New Roman" w:hAnsi="Times New Roman" w:cs="Times New Roman"/>
+          <w:b w:val="0"/>
+          <w:bCs w:val="0"/>
+          <w:noProof/>
+          <w:sz w:val="22"/>
+          <w:szCs w:val="22"/>
+        </w:rPr>
+      </w:pPr>
+      <w:r>
+        <w:rPr>
+          <w:rFonts w:ascii="Times New Roman" w:hAnsi="Times New Roman" w:cs="Times New Roman"/>
+          <w:b w:val="0"/>
+          <w:bCs w:val="0"/>
+          <w:noProof/>
+          <w:sz w:val="22"/>
+          <w:szCs w:val="22"/>
+        </w:rPr>
+        <w:t>E., Cengiz, C., Altinuç, S. O., &amp; Temizel, A. (2022). Automated question generation and question answering from Turkish texts. Turkish Journal of Electrical Engineering and Computer Sciences, 30(5), 1931–1940.</w:t>
+      </w:r>
     </w:p>
     <w:p>
       <w:pPr>
         <w:pStyle w:val="AltBalk"/>
         <w:bidi w:val="0"/>
-        <w:spacing w:before="120" w:beforeAutospacing="off" w:after="120" w:afterAutospacing="off" w:line="240" w:lineRule="auto"/>
+        <w:spacing w:before="240" w:beforeAutospacing="off" w:after="120" w:afterAutospacing="off" w:line="240" w:lineRule="auto"/>
         <w:ind w:left="0" w:right="0"/>
         <w:jc w:val="both"/>
-        <w:rPr>
-          <w:i w:val="1"/>
-          <w:iCs w:val="1"/>
-          <w:sz w:val="24"/>
-          <w:szCs w:val="24"/>
-        </w:rPr>
-      </w:pPr>
+      </w:pPr>
+      <w:r>
+        <w:rPr>
+          <w:rFonts w:ascii="Times New Roman" w:hAnsi="Times New Roman" w:cs="Times New Roman"/>
+          <w:b w:val="0"/>
+          <w:bCs w:val="0"/>
+          <w:noProof/>
+          <w:sz w:val="22"/>
+          <w:szCs w:val="22"/>
+        </w:rPr>
+        <w:t xml:space="preserve">Anthropic. (2024). Claude: A New AI Assistant by Anthropic. Erişim adresi: </w:t>
+      </w:r>
+      <w:r>
+        <w:rPr>
+          <w:rFonts w:ascii="Times New Roman" w:hAnsi="Times New Roman" w:cs="Times New Roman"/>
+          <w:b w:val="0"/>
+          <w:bCs w:val="0"/>
+          <w:noProof/>
+          <w:sz w:val="22"/>
+          <w:szCs w:val="22"/>
+        </w:rPr>
+        <w:t>https://www.anthropic.com/news/claude-3-5-sonnet</w:t>
+      </w:r>
+      <w:r>
+        <w:rPr>
+          <w:rFonts w:ascii="Times New Roman" w:hAnsi="Times New Roman" w:cs="Times New Roman"/>
+          <w:b w:val="0"/>
+          <w:bCs w:val="0"/>
+          <w:noProof/>
+          <w:sz w:val="22"/>
+          <w:szCs w:val="22"/>
+        </w:rPr>
+        <w:t xml:space="preserve"> (Erişim tarihi 16/08/2024).</w:t>
+      </w:r>
+    </w:p>
+    <w:p>
+      <w:pPr>
+        <w:pStyle w:val="AltBalk"/>
+        <w:bidi w:val="0"/>
+        <w:spacing w:before="240" w:beforeAutospacing="off" w:after="120" w:afterAutospacing="off" w:line="240" w:lineRule="auto"/>
+        <w:ind w:left="0" w:right="0"/>
+        <w:jc w:val="both"/>
+      </w:pPr>
+      <w:r>
+        <w:rPr>
+          <w:rFonts w:ascii="Times New Roman" w:hAnsi="Times New Roman" w:cs="Times New Roman"/>
+          <w:b w:val="0"/>
+          <w:bCs w:val="0"/>
+          <w:noProof/>
+          <w:sz w:val="22"/>
+          <w:szCs w:val="22"/>
+        </w:rPr>
+        <w:t xml:space="preserve">Arena, L. C. (2024). LMSYS Chatbot Arena Leaderboard. Erişim adresi: </w:t>
+      </w:r>
+      <w:r>
+        <w:rPr>
+          <w:rFonts w:ascii="Times New Roman" w:hAnsi="Times New Roman" w:cs="Times New Roman"/>
+          <w:b w:val="0"/>
+          <w:bCs w:val="0"/>
+          <w:noProof/>
+          <w:sz w:val="22"/>
+          <w:szCs w:val="22"/>
+        </w:rPr>
+        <w:t>https://chat.lmsys.org/?leaderboard</w:t>
+      </w:r>
+      <w:r>
+        <w:rPr>
+          <w:rFonts w:ascii="Times New Roman" w:hAnsi="Times New Roman" w:cs="Times New Roman"/>
+          <w:b w:val="0"/>
+          <w:bCs w:val="0"/>
+          <w:noProof/>
+          <w:sz w:val="22"/>
+          <w:szCs w:val="22"/>
+        </w:rPr>
+        <w:t xml:space="preserve"> (Erişim tarihi 16/08/2024).</w:t>
+      </w:r>
+    </w:p>
+    <w:p>
+      <w:pPr>
+        <w:pStyle w:val="AltBalk"/>
+        <w:bidi w:val="0"/>
+        <w:spacing w:before="240" w:beforeAutospacing="off" w:after="120" w:afterAutospacing="off" w:line="240" w:lineRule="auto"/>
+        <w:ind w:left="0" w:right="0"/>
+        <w:jc w:val="both"/>
+      </w:pPr>
+      <w:r>
+        <w:rPr>
+          <w:rFonts w:ascii="Times New Roman" w:hAnsi="Times New Roman" w:cs="Times New Roman"/>
+          <w:b w:val="0"/>
+          <w:bCs w:val="0"/>
+          <w:noProof/>
+          <w:sz w:val="22"/>
+          <w:szCs w:val="22"/>
+        </w:rPr>
+        <w:t xml:space="preserve">Avaliev, A. (2024). Chat Doctor Dataset. Erişim adresi: </w:t>
+      </w:r>
+      <w:r>
+        <w:rPr>
+          <w:rFonts w:ascii="Times New Roman" w:hAnsi="Times New Roman" w:cs="Times New Roman"/>
+          <w:b w:val="0"/>
+          <w:bCs w:val="0"/>
+          <w:noProof/>
+          <w:sz w:val="22"/>
+          <w:szCs w:val="22"/>
+        </w:rPr>
+        <w:t>https://huggingface.co/datasets/avaliev/chat_doctor</w:t>
+      </w:r>
+      <w:r>
+        <w:rPr>
+          <w:rFonts w:ascii="Times New Roman" w:hAnsi="Times New Roman" w:cs="Times New Roman"/>
+          <w:b w:val="0"/>
+          <w:bCs w:val="0"/>
+          <w:noProof/>
+          <w:sz w:val="22"/>
+          <w:szCs w:val="22"/>
+        </w:rPr>
+        <w:t xml:space="preserve"> (Erişim tarihi 18/08/2024).</w:t>
+      </w:r>
+    </w:p>
+    <w:p>
+      <w:pPr>
+        <w:pStyle w:val="AltBalk"/>
+        <w:bidi w:val="0"/>
+        <w:spacing w:before="240" w:beforeAutospacing="off" w:after="120" w:afterAutospacing="off" w:line="240" w:lineRule="auto"/>
+        <w:ind w:left="0" w:right="0"/>
+        <w:jc w:val="both"/>
+      </w:pPr>
+      <w:r>
+        <w:rPr>
+          <w:rFonts w:ascii="Times New Roman" w:hAnsi="Times New Roman" w:cs="Times New Roman"/>
+          <w:b w:val="0"/>
+          <w:bCs w:val="0"/>
+          <w:noProof/>
+          <w:sz w:val="22"/>
+          <w:szCs w:val="22"/>
+        </w:rPr>
+        <w:t>Banerjee, S., &amp; Lavie, A. (2005). METEOR: An automatic metric for MT evaluation with improved correlation with human judgments. In Proceedings of the ACL Workshop on Intrinsic and Extrinsic Evaluation Measures for Machine Translation and/or Summarization (ss. 65–72).</w:t>
+      </w:r>
+    </w:p>
+    <w:p>
+      <w:pPr>
+        <w:pStyle w:val="AltBalk"/>
+        <w:bidi w:val="0"/>
+        <w:spacing w:before="240" w:beforeAutospacing="off" w:after="120" w:afterAutospacing="off" w:line="240" w:lineRule="auto"/>
+        <w:ind w:left="0" w:right="0"/>
+        <w:jc w:val="both"/>
+      </w:pPr>
+      <w:r>
+        <w:rPr>
+          <w:rFonts w:ascii="Times New Roman" w:hAnsi="Times New Roman" w:cs="Times New Roman"/>
+          <w:b w:val="0"/>
+          <w:bCs w:val="0"/>
+          <w:noProof/>
+          <w:sz w:val="22"/>
+          <w:szCs w:val="22"/>
+        </w:rPr>
+        <w:t xml:space="preserve">Bayram, M. A. (2024). Türkçe Tıbbi Soru-Cevap Veri Seti [Veri seti]. </w:t>
+      </w:r>
+      <w:r>
+        <w:rPr>
+          <w:rFonts w:ascii="Times New Roman" w:hAnsi="Times New Roman" w:cs="Times New Roman"/>
+          <w:b w:val="0"/>
+          <w:bCs w:val="0"/>
+          <w:noProof/>
+          <w:sz w:val="22"/>
+          <w:szCs w:val="22"/>
+        </w:rPr>
+        <w:t>https://doi.org/10.5281/zenodo.12770916</w:t>
+      </w:r>
+      <w:r>
+        <w:rPr>
+          <w:rFonts w:ascii="Times New Roman" w:hAnsi="Times New Roman" w:cs="Times New Roman"/>
+          <w:b w:val="0"/>
+          <w:bCs w:val="0"/>
+          <w:noProof/>
+          <w:sz w:val="22"/>
+          <w:szCs w:val="22"/>
+        </w:rPr>
+        <w:t xml:space="preserve"> (Erişim adresi: </w:t>
+      </w:r>
+      <w:r>
+        <w:rPr>
+          <w:rFonts w:ascii="Times New Roman" w:hAnsi="Times New Roman" w:cs="Times New Roman"/>
+          <w:b w:val="0"/>
+          <w:bCs w:val="0"/>
+          <w:noProof/>
+          <w:sz w:val="22"/>
+          <w:szCs w:val="22"/>
+        </w:rPr>
+        <w:t>https://zenodo.org/record/12770916</w:t>
+      </w:r>
+      <w:r>
+        <w:rPr>
+          <w:rFonts w:ascii="Times New Roman" w:hAnsi="Times New Roman" w:cs="Times New Roman"/>
+          <w:b w:val="0"/>
+          <w:bCs w:val="0"/>
+          <w:noProof/>
+          <w:sz w:val="22"/>
+          <w:szCs w:val="22"/>
+        </w:rPr>
+        <w:t>).</w:t>
+      </w:r>
+    </w:p>
+    <w:p>
+      <w:pPr>
+        <w:pStyle w:val="AltBalk"/>
+        <w:bidi w:val="0"/>
+        <w:spacing w:before="240" w:beforeAutospacing="off" w:after="120" w:afterAutospacing="off" w:line="240" w:lineRule="auto"/>
+        <w:ind w:left="0" w:right="0"/>
+        <w:jc w:val="both"/>
+      </w:pPr>
+      <w:r>
+        <w:rPr>
+          <w:rFonts w:ascii="Times New Roman" w:hAnsi="Times New Roman" w:cs="Times New Roman"/>
+          <w:b w:val="0"/>
+          <w:bCs w:val="0"/>
+          <w:noProof/>
+          <w:sz w:val="22"/>
+          <w:szCs w:val="22"/>
+        </w:rPr>
+        <w:t>Brown, T. B. (2020). Language models are few-shot learners. arXiv preprint arXiv:2005.14165.</w:t>
+      </w:r>
+    </w:p>
+    <w:p>
+      <w:pPr>
+        <w:pStyle w:val="AltBalk"/>
+        <w:bidi w:val="0"/>
+        <w:spacing w:before="240" w:beforeAutospacing="off" w:after="120" w:afterAutospacing="off" w:line="240" w:lineRule="auto"/>
+        <w:ind w:left="0" w:right="0"/>
+        <w:jc w:val="both"/>
+      </w:pPr>
+      <w:r>
+        <w:rPr>
+          <w:rFonts w:ascii="Times New Roman" w:hAnsi="Times New Roman" w:cs="Times New Roman"/>
+          <w:b w:val="0"/>
+          <w:bCs w:val="0"/>
+          <w:noProof/>
+          <w:sz w:val="22"/>
+          <w:szCs w:val="22"/>
+        </w:rPr>
+        <w:t xml:space="preserve">Bulut, M. K. (2024a). Patient Doctor Q&amp;A TR 321179. </w:t>
+      </w:r>
+      <w:r>
+        <w:rPr>
+          <w:rFonts w:ascii="Times New Roman" w:hAnsi="Times New Roman" w:cs="Times New Roman"/>
+          <w:b w:val="0"/>
+          <w:bCs w:val="0"/>
+          <w:noProof/>
+          <w:sz w:val="22"/>
+          <w:szCs w:val="22"/>
+        </w:rPr>
+        <w:t>https://doi.org/10.5281/zenodo.12798934</w:t>
+      </w:r>
+      <w:r>
+        <w:rPr>
+          <w:rFonts w:ascii="Times New Roman" w:hAnsi="Times New Roman" w:cs="Times New Roman"/>
+          <w:b w:val="0"/>
+          <w:bCs w:val="0"/>
+          <w:noProof/>
+          <w:sz w:val="22"/>
+          <w:szCs w:val="22"/>
+        </w:rPr>
+        <w:t xml:space="preserve"> (Erişim adresi: </w:t>
+      </w:r>
+      <w:r>
+        <w:rPr>
+          <w:rFonts w:ascii="Times New Roman" w:hAnsi="Times New Roman" w:cs="Times New Roman"/>
+          <w:b w:val="0"/>
+          <w:bCs w:val="0"/>
+          <w:noProof/>
+          <w:sz w:val="22"/>
+          <w:szCs w:val="22"/>
+        </w:rPr>
+        <w:t>https://doi.org/10.5281/zenodo.12798934</w:t>
+      </w:r>
+      <w:r>
+        <w:rPr>
+          <w:rFonts w:ascii="Times New Roman" w:hAnsi="Times New Roman" w:cs="Times New Roman"/>
+          <w:b w:val="0"/>
+          <w:bCs w:val="0"/>
+          <w:noProof/>
+          <w:sz w:val="22"/>
+          <w:szCs w:val="22"/>
+        </w:rPr>
+        <w:t>).</w:t>
+      </w:r>
+    </w:p>
+    <w:p>
+      <w:pPr>
+        <w:pStyle w:val="AltBalk"/>
+        <w:bidi w:val="0"/>
+        <w:spacing w:before="240" w:beforeAutospacing="off" w:after="120" w:afterAutospacing="off" w:line="240" w:lineRule="auto"/>
+        <w:ind w:left="0" w:right="0"/>
+        <w:jc w:val="both"/>
+      </w:pPr>
+      <w:r>
+        <w:rPr>
+          <w:rFonts w:ascii="Times New Roman" w:hAnsi="Times New Roman" w:cs="Times New Roman"/>
+          <w:b w:val="0"/>
+          <w:bCs w:val="0"/>
+          <w:noProof/>
+          <w:sz w:val="22"/>
+          <w:szCs w:val="22"/>
+        </w:rPr>
+        <w:t xml:space="preserve">Bulut, M. K. (2024c). Patient Doctor Q&amp;A TR 5695. Erişim adresi: </w:t>
+      </w:r>
+      <w:r>
+        <w:rPr>
+          <w:rFonts w:ascii="Times New Roman" w:hAnsi="Times New Roman" w:cs="Times New Roman"/>
+          <w:b w:val="0"/>
+          <w:bCs w:val="0"/>
+          <w:noProof/>
+          <w:sz w:val="22"/>
+          <w:szCs w:val="22"/>
+        </w:rPr>
+        <w:t>https://huggingface.co/datasets/kayrab/patient-doctor-qa-tr-5695</w:t>
+      </w:r>
+      <w:r>
+        <w:rPr>
+          <w:rFonts w:ascii="Times New Roman" w:hAnsi="Times New Roman" w:cs="Times New Roman"/>
+          <w:b w:val="0"/>
+          <w:bCs w:val="0"/>
+          <w:noProof/>
+          <w:sz w:val="22"/>
+          <w:szCs w:val="22"/>
+        </w:rPr>
+        <w:t>.</w:t>
+      </w:r>
+    </w:p>
+    <w:p>
+      <w:pPr>
+        <w:pStyle w:val="AltBalk"/>
+        <w:bidi w:val="0"/>
+        <w:spacing w:before="240" w:beforeAutospacing="off" w:after="120" w:afterAutospacing="off" w:line="240" w:lineRule="auto"/>
+        <w:ind w:left="0" w:right="0"/>
+        <w:jc w:val="both"/>
+      </w:pPr>
+      <w:r>
+        <w:rPr>
+          <w:rFonts w:ascii="Times New Roman" w:hAnsi="Times New Roman" w:cs="Times New Roman"/>
+          <w:b w:val="0"/>
+          <w:bCs w:val="0"/>
+          <w:noProof/>
+          <w:sz w:val="22"/>
+          <w:szCs w:val="22"/>
+        </w:rPr>
+        <w:t xml:space="preserve">Bulut, M. K. (2024d). Patient Doctor Q&amp;A TR 95588. Erişim adresi: </w:t>
+      </w:r>
+      <w:r>
+        <w:rPr>
+          <w:rFonts w:ascii="Times New Roman" w:hAnsi="Times New Roman" w:cs="Times New Roman"/>
+          <w:b w:val="0"/>
+          <w:bCs w:val="0"/>
+          <w:noProof/>
+          <w:sz w:val="22"/>
+          <w:szCs w:val="22"/>
+        </w:rPr>
+        <w:t>https://huggingface.co/datasets/kayrab/patient-doctor-qa-tr-95588</w:t>
+      </w:r>
+      <w:r>
+        <w:rPr>
+          <w:rFonts w:ascii="Times New Roman" w:hAnsi="Times New Roman" w:cs="Times New Roman"/>
+          <w:b w:val="0"/>
+          <w:bCs w:val="0"/>
+          <w:noProof/>
+          <w:sz w:val="22"/>
+          <w:szCs w:val="22"/>
+        </w:rPr>
+        <w:t>.</w:t>
+      </w:r>
+    </w:p>
+    <w:p>
+      <w:pPr>
+        <w:pStyle w:val="AltBalk"/>
+        <w:bidi w:val="0"/>
+        <w:spacing w:before="240" w:beforeAutospacing="off" w:after="120" w:afterAutospacing="off" w:line="240" w:lineRule="auto"/>
+        <w:ind w:left="0" w:right="0"/>
+        <w:jc w:val="both"/>
+      </w:pPr>
+      <w:r>
+        <w:rPr>
+          <w:rFonts w:ascii="Times New Roman" w:hAnsi="Times New Roman" w:cs="Times New Roman"/>
+          <w:b w:val="0"/>
+          <w:bCs w:val="0"/>
+          <w:noProof/>
+          <w:sz w:val="22"/>
+          <w:szCs w:val="22"/>
+        </w:rPr>
+        <w:t xml:space="preserve">Bulut, M. K. (2024e). Patient Doctor Q&amp;A TR 19583. Erişim adresi: </w:t>
+      </w:r>
+      <w:r>
+        <w:rPr>
+          <w:rFonts w:ascii="Times New Roman" w:hAnsi="Times New Roman" w:cs="Times New Roman"/>
+          <w:b w:val="0"/>
+          <w:bCs w:val="0"/>
+          <w:noProof/>
+          <w:sz w:val="22"/>
+          <w:szCs w:val="22"/>
+        </w:rPr>
+        <w:t>https://huggingface.co/datasets/kayrab/patient-doctor-qa-tr-19583</w:t>
+      </w:r>
+      <w:r>
+        <w:rPr>
+          <w:rFonts w:ascii="Times New Roman" w:hAnsi="Times New Roman" w:cs="Times New Roman"/>
+          <w:b w:val="0"/>
+          <w:bCs w:val="0"/>
+          <w:noProof/>
+          <w:sz w:val="22"/>
+          <w:szCs w:val="22"/>
+        </w:rPr>
+        <w:t>.</w:t>
+      </w:r>
+    </w:p>
+    <w:p>
+      <w:pPr>
+        <w:pStyle w:val="AltBalk"/>
+        <w:bidi w:val="0"/>
+        <w:spacing w:before="240" w:beforeAutospacing="off" w:after="120" w:afterAutospacing="off" w:line="240" w:lineRule="auto"/>
+        <w:ind w:left="0" w:right="0"/>
+        <w:jc w:val="both"/>
+      </w:pPr>
+      <w:r>
+        <w:rPr>
+          <w:rFonts w:ascii="Times New Roman" w:hAnsi="Times New Roman" w:cs="Times New Roman"/>
+          <w:b w:val="0"/>
+          <w:bCs w:val="0"/>
+          <w:noProof/>
+          <w:sz w:val="22"/>
+          <w:szCs w:val="22"/>
+        </w:rPr>
+        <w:t xml:space="preserve">Bulut, M. K. (2024f). Patient Doctor Q&amp;A TR 167732. Erişim adresi: </w:t>
+      </w:r>
+      <w:r>
+        <w:rPr>
+          <w:rFonts w:ascii="Times New Roman" w:hAnsi="Times New Roman" w:cs="Times New Roman"/>
+          <w:b w:val="0"/>
+          <w:bCs w:val="0"/>
+          <w:noProof/>
+          <w:sz w:val="22"/>
+          <w:szCs w:val="22"/>
+        </w:rPr>
+        <w:t>https://huggingface.co/datasets/kayrab/patient-doctor-qa-tr-167732</w:t>
+      </w:r>
+      <w:r>
+        <w:rPr>
+          <w:rFonts w:ascii="Times New Roman" w:hAnsi="Times New Roman" w:cs="Times New Roman"/>
+          <w:b w:val="0"/>
+          <w:bCs w:val="0"/>
+          <w:noProof/>
+          <w:sz w:val="22"/>
+          <w:szCs w:val="22"/>
+        </w:rPr>
+        <w:t>.</w:t>
+      </w:r>
+    </w:p>
+    <w:p>
+      <w:pPr>
+        <w:pStyle w:val="AltBalk"/>
+        <w:bidi w:val="0"/>
+        <w:spacing w:before="240" w:beforeAutospacing="off" w:after="120" w:afterAutospacing="off" w:line="240" w:lineRule="auto"/>
+        <w:ind w:left="0" w:right="0"/>
+        <w:jc w:val="both"/>
+      </w:pPr>
+      <w:r>
+        <w:rPr>
+          <w:rFonts w:ascii="Times New Roman" w:hAnsi="Times New Roman" w:cs="Times New Roman"/>
+          <w:b w:val="0"/>
+          <w:bCs w:val="0"/>
+          <w:noProof/>
+          <w:sz w:val="22"/>
+          <w:szCs w:val="22"/>
+        </w:rPr>
+        <w:t>Chikhaoui, E., Alajmi, A., &amp; Larabi-Marie-Sainte, S. (2022). Artificial intelligence applications in healthcare sector: ethical and legal challenges. Emerging Science Journal, 6(4), 717–738.</w:t>
+      </w:r>
+    </w:p>
+    <w:p>
+      <w:pPr>
+        <w:pStyle w:val="AltBalk"/>
+        <w:bidi w:val="0"/>
+        <w:spacing w:before="240" w:beforeAutospacing="off" w:after="120" w:afterAutospacing="off" w:line="240" w:lineRule="auto"/>
+        <w:ind w:left="0" w:right="0"/>
+        <w:jc w:val="both"/>
+      </w:pPr>
+      <w:r>
+        <w:rPr>
+          <w:rFonts w:ascii="Times New Roman" w:hAnsi="Times New Roman" w:cs="Times New Roman"/>
+          <w:b w:val="0"/>
+          <w:bCs w:val="0"/>
+          <w:noProof/>
+          <w:sz w:val="22"/>
+          <w:szCs w:val="22"/>
+        </w:rPr>
+        <w:t>Chiang, W.-L., Li, Z., Lin, Z., Sheng, Y., Wu, Z., Zhang, H., Zheng, L., Zhuang, S., Zhuang, Y., &amp; Zhou, D. (2024). Chatbot Arena: An Open Platform for Evaluating LLMs by Human Preference. arXiv preprint arXiv:2403.04132 [cs.AI].</w:t>
+      </w:r>
+    </w:p>
+    <w:p>
+      <w:pPr>
+        <w:pStyle w:val="AltBalk"/>
+        <w:bidi w:val="0"/>
+        <w:spacing w:before="240" w:beforeAutospacing="off" w:after="120" w:afterAutospacing="off" w:line="240" w:lineRule="auto"/>
+        <w:ind w:left="0" w:right="0"/>
+        <w:jc w:val="both"/>
+      </w:pPr>
+      <w:r>
+        <w:rPr>
+          <w:rFonts w:ascii="Times New Roman" w:hAnsi="Times New Roman" w:cs="Times New Roman"/>
+          <w:b w:val="0"/>
+          <w:bCs w:val="0"/>
+          <w:noProof/>
+          <w:sz w:val="22"/>
+          <w:szCs w:val="22"/>
+        </w:rPr>
+        <w:t>Chen, Y., Nayman, N., Greenfeld, D., Gal, Y., &amp; Berant, J. (2022). Towards learning universal hyperparameter optimizers with transformers. Advances in Neural Information Processing Systems, 35, 32053–32068.</w:t>
+      </w:r>
+    </w:p>
+    <w:p>
+      <w:pPr>
+        <w:pStyle w:val="AltBalk"/>
+        <w:bidi w:val="0"/>
+        <w:spacing w:before="240" w:beforeAutospacing="off" w:after="120" w:afterAutospacing="off" w:line="240" w:lineRule="auto"/>
+        <w:ind w:left="0" w:right="0"/>
+        <w:jc w:val="both"/>
+      </w:pPr>
+      <w:r>
+        <w:rPr>
+          <w:rFonts w:ascii="Times New Roman" w:hAnsi="Times New Roman" w:cs="Times New Roman"/>
+          <w:b w:val="0"/>
+          <w:bCs w:val="0"/>
+          <w:noProof/>
+          <w:sz w:val="22"/>
+          <w:szCs w:val="22"/>
+        </w:rPr>
+        <w:t>Dettmers, T., Lewis, M., Shleifer, S., &amp; Zettlemoyer, L. (2021). 8-bit optimizers via block-wise quantization. arXiv preprint arXiv:2110.02861.</w:t>
+      </w:r>
+    </w:p>
+    <w:p>
+      <w:pPr>
+        <w:pStyle w:val="AltBalk"/>
+        <w:bidi w:val="0"/>
+        <w:spacing w:before="240" w:beforeAutospacing="off" w:after="120" w:afterAutospacing="off" w:line="240" w:lineRule="auto"/>
+        <w:ind w:left="0" w:right="0"/>
+        <w:jc w:val="both"/>
+      </w:pPr>
+      <w:r>
+        <w:rPr>
+          <w:rFonts w:ascii="Times New Roman" w:hAnsi="Times New Roman" w:cs="Times New Roman"/>
+          <w:b w:val="0"/>
+          <w:bCs w:val="0"/>
+          <w:noProof/>
+          <w:sz w:val="22"/>
+          <w:szCs w:val="22"/>
+        </w:rPr>
+        <w:t>Devlin, J. (2018). BERT: Pre-training of deep bidirectional transformers for language understanding. arXiv preprint arXiv:1810.04805.</w:t>
+      </w:r>
+    </w:p>
+    <w:p>
+      <w:pPr>
+        <w:pStyle w:val="AltBalk"/>
+        <w:bidi w:val="0"/>
+        <w:spacing w:before="240" w:beforeAutospacing="off" w:after="120" w:afterAutospacing="off" w:line="240" w:lineRule="auto"/>
+        <w:ind w:left="0" w:right="0"/>
+        <w:jc w:val="both"/>
+      </w:pPr>
+      <w:r>
+        <w:rPr>
+          <w:rFonts w:ascii="Times New Roman" w:hAnsi="Times New Roman" w:cs="Times New Roman"/>
+          <w:b w:val="0"/>
+          <w:bCs w:val="0"/>
+          <w:noProof/>
+          <w:sz w:val="22"/>
+          <w:szCs w:val="22"/>
+        </w:rPr>
+        <w:t>Dogan, E., Uzun, M. E., Uz, A., Seyrek, H. E., Zeer, A., Sevi, E., Kesgin, H. T., Yuce, M. K., &amp; Amasyali, M. F. (2024). Türkçe Dil Modellerinin Performans Karşılaştırması Performance Comparison of Turkish Language Models. arXiv e-prints, arXiv–2404.</w:t>
+      </w:r>
+    </w:p>
+    <w:p>
+      <w:pPr>
+        <w:pStyle w:val="AltBalk"/>
+        <w:bidi w:val="0"/>
+        <w:spacing w:before="240" w:beforeAutospacing="off" w:after="120" w:afterAutospacing="off" w:line="240" w:lineRule="auto"/>
+        <w:ind w:left="0" w:right="0"/>
+        <w:jc w:val="both"/>
+      </w:pPr>
+      <w:r>
+        <w:rPr>
+          <w:rFonts w:ascii="Times New Roman" w:hAnsi="Times New Roman" w:cs="Times New Roman"/>
+          <w:b w:val="0"/>
+          <w:bCs w:val="0"/>
+          <w:noProof/>
+          <w:sz w:val="22"/>
+          <w:szCs w:val="22"/>
+        </w:rPr>
+        <w:t>Elo, A. E., &amp; Sloan, S. (1978). The rating of chessplayers: Past and present. New York: Arco Pub.</w:t>
+      </w:r>
+    </w:p>
+    <w:p>
+      <w:pPr>
+        <w:pStyle w:val="AltBalk"/>
+        <w:bidi w:val="0"/>
+        <w:spacing w:before="240" w:beforeAutospacing="off" w:after="120" w:afterAutospacing="off" w:line="240" w:lineRule="auto"/>
+        <w:ind w:left="0" w:right="0"/>
+        <w:jc w:val="both"/>
+      </w:pPr>
+      <w:r>
+        <w:rPr>
+          <w:rFonts w:ascii="Times New Roman" w:hAnsi="Times New Roman" w:cs="Times New Roman"/>
+          <w:b w:val="0"/>
+          <w:bCs w:val="0"/>
+          <w:noProof/>
+          <w:sz w:val="22"/>
+          <w:szCs w:val="22"/>
+        </w:rPr>
+        <w:t xml:space="preserve">Google. (2024a). Gemini: Google’s AI Model for Multimodal Understanding. Erişim adresi: </w:t>
+      </w:r>
+      <w:r>
+        <w:rPr>
+          <w:rFonts w:ascii="Times New Roman" w:hAnsi="Times New Roman" w:cs="Times New Roman"/>
+          <w:b w:val="0"/>
+          <w:bCs w:val="0"/>
+          <w:noProof/>
+          <w:sz w:val="22"/>
+          <w:szCs w:val="22"/>
+        </w:rPr>
+        <w:t>https://deepmind.google/technologies/gemini/pro/</w:t>
+      </w:r>
+      <w:r>
+        <w:rPr>
+          <w:rFonts w:ascii="Times New Roman" w:hAnsi="Times New Roman" w:cs="Times New Roman"/>
+          <w:b w:val="0"/>
+          <w:bCs w:val="0"/>
+          <w:noProof/>
+          <w:sz w:val="22"/>
+          <w:szCs w:val="22"/>
+        </w:rPr>
+        <w:t xml:space="preserve"> (Erişim tarihi 16/08/2024).</w:t>
+      </w:r>
+    </w:p>
+    <w:p>
+      <w:pPr>
+        <w:pStyle w:val="AltBalk"/>
+        <w:bidi w:val="0"/>
+        <w:spacing w:before="240" w:beforeAutospacing="off" w:after="120" w:afterAutospacing="off" w:line="240" w:lineRule="auto"/>
+        <w:ind w:left="0" w:right="0"/>
+        <w:jc w:val="both"/>
+      </w:pPr>
+      <w:r>
+        <w:rPr>
+          <w:rFonts w:ascii="Times New Roman" w:hAnsi="Times New Roman" w:cs="Times New Roman"/>
+          <w:b w:val="0"/>
+          <w:bCs w:val="0"/>
+          <w:noProof/>
+          <w:sz w:val="22"/>
+          <w:szCs w:val="22"/>
+        </w:rPr>
+        <w:t xml:space="preserve">Google. (2024b). Google Colab. Erişim adresi: </w:t>
+      </w:r>
+      <w:r>
+        <w:rPr>
+          <w:rFonts w:ascii="Times New Roman" w:hAnsi="Times New Roman" w:cs="Times New Roman"/>
+          <w:b w:val="0"/>
+          <w:bCs w:val="0"/>
+          <w:noProof/>
+          <w:sz w:val="22"/>
+          <w:szCs w:val="22"/>
+        </w:rPr>
+        <w:t>https://colab.google/</w:t>
+      </w:r>
+      <w:r>
+        <w:rPr>
+          <w:rFonts w:ascii="Times New Roman" w:hAnsi="Times New Roman" w:cs="Times New Roman"/>
+          <w:b w:val="0"/>
+          <w:bCs w:val="0"/>
+          <w:noProof/>
+          <w:sz w:val="22"/>
+          <w:szCs w:val="22"/>
+        </w:rPr>
+        <w:t xml:space="preserve"> (Erişim tarihi 08/09/2024).</w:t>
+      </w:r>
+    </w:p>
+    <w:p>
+      <w:pPr>
+        <w:pStyle w:val="AltBalk"/>
+        <w:bidi w:val="0"/>
+        <w:spacing w:before="240" w:beforeAutospacing="off" w:after="120" w:afterAutospacing="off" w:line="240" w:lineRule="auto"/>
+        <w:ind w:left="0" w:right="0"/>
+        <w:jc w:val="both"/>
+      </w:pPr>
+      <w:r>
+        <w:rPr>
+          <w:rFonts w:ascii="Times New Roman" w:hAnsi="Times New Roman" w:cs="Times New Roman"/>
+          <w:b w:val="0"/>
+          <w:bCs w:val="0"/>
+          <w:noProof/>
+          <w:sz w:val="22"/>
+          <w:szCs w:val="22"/>
+        </w:rPr>
+        <w:t>Hannun, A. (2014). Deep Speech: Scaling up end-to-end speech recognition. arXiv preprint arXiv:1412.5567.</w:t>
+      </w:r>
+    </w:p>
+    <w:p>
+      <w:pPr>
+        <w:pStyle w:val="AltBalk"/>
+        <w:bidi w:val="0"/>
+        <w:spacing w:before="240" w:beforeAutospacing="off" w:after="120" w:afterAutospacing="off" w:line="240" w:lineRule="auto"/>
+        <w:ind w:left="0" w:right="0"/>
+        <w:jc w:val="both"/>
+      </w:pPr>
+      <w:r>
+        <w:rPr>
+          <w:rFonts w:ascii="Times New Roman" w:hAnsi="Times New Roman" w:cs="Times New Roman"/>
+          <w:b w:val="0"/>
+          <w:bCs w:val="0"/>
+          <w:noProof/>
+          <w:sz w:val="22"/>
+          <w:szCs w:val="22"/>
+        </w:rPr>
+        <w:t>Henry, G., Tang, P. T. P., &amp; Heinecke, A. (2019). Leveraging the bfloat16 artificial intelligence datatype for higher-precision computations. In 2019 IEEE 26th Symposium on Computer Arithmetic (ARITH) (ss. 69–76). IEEE.</w:t>
+      </w:r>
+    </w:p>
+    <w:p>
+      <w:pPr>
+        <w:pStyle w:val="AltBalk"/>
+        <w:bidi w:val="0"/>
+        <w:spacing w:before="240" w:beforeAutospacing="off" w:after="120" w:afterAutospacing="off" w:line="240" w:lineRule="auto"/>
+        <w:ind w:left="0" w:right="0"/>
+        <w:jc w:val="both"/>
+      </w:pPr>
+      <w:r>
+        <w:rPr>
+          <w:rFonts w:ascii="Times New Roman" w:hAnsi="Times New Roman" w:cs="Times New Roman"/>
+          <w:b w:val="0"/>
+          <w:bCs w:val="0"/>
+          <w:noProof/>
+          <w:sz w:val="22"/>
+          <w:szCs w:val="22"/>
+        </w:rPr>
+        <w:t xml:space="preserve">Henry41. (2024). iCliniq Medical QA Dataset. Erişim adresi: </w:t>
+      </w:r>
+      <w:r>
+        <w:rPr>
+          <w:rFonts w:ascii="Times New Roman" w:hAnsi="Times New Roman" w:cs="Times New Roman"/>
+          <w:b w:val="0"/>
+          <w:bCs w:val="0"/>
+          <w:noProof/>
+          <w:sz w:val="22"/>
+          <w:szCs w:val="22"/>
+        </w:rPr>
+        <w:t>https://www.kaggle.com/datasets/henry41148/icliniq-medical-qa</w:t>
+      </w:r>
+      <w:r>
+        <w:rPr>
+          <w:rFonts w:ascii="Times New Roman" w:hAnsi="Times New Roman" w:cs="Times New Roman"/>
+          <w:b w:val="0"/>
+          <w:bCs w:val="0"/>
+          <w:noProof/>
+          <w:sz w:val="22"/>
+          <w:szCs w:val="22"/>
+        </w:rPr>
+        <w:t>.</w:t>
+      </w:r>
+    </w:p>
+    <w:p>
+      <w:pPr>
+        <w:pStyle w:val="AltBalk"/>
+        <w:bidi w:val="0"/>
+        <w:spacing w:before="240" w:beforeAutospacing="off" w:after="120" w:afterAutospacing="off" w:line="240" w:lineRule="auto"/>
+        <w:ind w:left="0" w:right="0"/>
+        <w:jc w:val="both"/>
+      </w:pPr>
+      <w:r>
+        <w:rPr>
+          <w:rFonts w:ascii="Times New Roman" w:hAnsi="Times New Roman" w:cs="Times New Roman"/>
+          <w:b w:val="0"/>
+          <w:bCs w:val="0"/>
+          <w:noProof/>
+          <w:sz w:val="22"/>
+          <w:szCs w:val="22"/>
+        </w:rPr>
+        <w:t xml:space="preserve">Hermansyah, I. D. (2024). Doctor-ID-QA Dataset. Erişim adresi: </w:t>
+      </w:r>
+      <w:r>
+        <w:rPr>
+          <w:rFonts w:ascii="Times New Roman" w:hAnsi="Times New Roman" w:cs="Times New Roman"/>
+          <w:b w:val="0"/>
+          <w:bCs w:val="0"/>
+          <w:noProof/>
+          <w:sz w:val="22"/>
+          <w:szCs w:val="22"/>
+        </w:rPr>
+        <w:t>https://huggingface.co/datasets/hermanshid/doctor-id-qa</w:t>
+      </w:r>
+      <w:r>
+        <w:rPr>
+          <w:rFonts w:ascii="Times New Roman" w:hAnsi="Times New Roman" w:cs="Times New Roman"/>
+          <w:b w:val="0"/>
+          <w:bCs w:val="0"/>
+          <w:noProof/>
+          <w:sz w:val="22"/>
+          <w:szCs w:val="22"/>
+        </w:rPr>
+        <w:t>.</w:t>
+      </w:r>
+    </w:p>
+    <w:p>
+      <w:pPr>
+        <w:pStyle w:val="AltBalk"/>
+        <w:bidi w:val="0"/>
+        <w:spacing w:before="240" w:beforeAutospacing="off" w:after="120" w:afterAutospacing="off" w:line="240" w:lineRule="auto"/>
+        <w:ind w:left="0" w:right="0"/>
+        <w:jc w:val="both"/>
+      </w:pPr>
+      <w:r>
+        <w:rPr>
+          <w:rFonts w:ascii="Times New Roman" w:hAnsi="Times New Roman" w:cs="Times New Roman"/>
+          <w:b w:val="0"/>
+          <w:bCs w:val="0"/>
+          <w:noProof/>
+          <w:sz w:val="22"/>
+          <w:szCs w:val="22"/>
+        </w:rPr>
+        <w:t>Hoffmann, J., Borgeaud, S., Mensch, A., Buchatskaya, E., Cai, T., Rutherford, E., de Las Casas, D., Hendricks, L. A., Welbl, J., Clark, A., Hennigan, T., Noland, E., Millican, K., van den Driessche, G., Damoc, B., Guy, A., Osindero, S., Simonyan, K., Elsen, E., Rae, J. W., Vinyals, O., &amp; Sifre, L. (2022). Training compute-optimal large language models. arXiv preprint arXiv:2203.15556.</w:t>
+      </w:r>
+    </w:p>
+    <w:p>
+      <w:pPr>
+        <w:pStyle w:val="AltBalk"/>
+        <w:bidi w:val="0"/>
+        <w:spacing w:before="240" w:beforeAutospacing="off" w:after="120" w:afterAutospacing="off" w:line="240" w:lineRule="auto"/>
+        <w:ind w:left="0" w:right="0"/>
+        <w:jc w:val="both"/>
+      </w:pPr>
+      <w:r>
+        <w:rPr>
+          <w:rFonts w:ascii="Times New Roman" w:hAnsi="Times New Roman" w:cs="Times New Roman"/>
+          <w:b w:val="0"/>
+          <w:bCs w:val="0"/>
+          <w:noProof/>
+          <w:sz w:val="22"/>
+          <w:szCs w:val="22"/>
+        </w:rPr>
+        <w:t>Lin, C.-Y. (2004). ROUGE: A package for automatic evaluation of summaries. In Text Summarization Branches Out (ss. 74–81).</w:t>
+      </w:r>
+    </w:p>
+    <w:p>
+      <w:pPr>
+        <w:pStyle w:val="AltBalk"/>
+        <w:bidi w:val="0"/>
+        <w:spacing w:before="240" w:beforeAutospacing="off" w:after="120" w:afterAutospacing="off" w:line="240" w:lineRule="auto"/>
+        <w:ind w:left="0" w:right="0"/>
+        <w:jc w:val="both"/>
+      </w:pPr>
+      <w:r>
+        <w:rPr>
+          <w:rFonts w:ascii="Times New Roman" w:hAnsi="Times New Roman" w:cs="Times New Roman"/>
+          <w:b w:val="0"/>
+          <w:bCs w:val="0"/>
+          <w:noProof/>
+          <w:sz w:val="22"/>
+          <w:szCs w:val="22"/>
+        </w:rPr>
+        <w:t xml:space="preserve">LMSYS Chatbot Arena. (2024). LMSYS Chatbot Arena Leaderboard. Erişim adresi: </w:t>
+      </w:r>
+      <w:r>
+        <w:rPr>
+          <w:rFonts w:ascii="Times New Roman" w:hAnsi="Times New Roman" w:cs="Times New Roman"/>
+          <w:b w:val="0"/>
+          <w:bCs w:val="0"/>
+          <w:noProof/>
+          <w:sz w:val="22"/>
+          <w:szCs w:val="22"/>
+        </w:rPr>
+        <w:t>https://chat.lmsys.org/?leaderboard</w:t>
+      </w:r>
+      <w:r>
+        <w:rPr>
+          <w:rFonts w:ascii="Times New Roman" w:hAnsi="Times New Roman" w:cs="Times New Roman"/>
+          <w:b w:val="0"/>
+          <w:bCs w:val="0"/>
+          <w:noProof/>
+          <w:sz w:val="22"/>
+          <w:szCs w:val="22"/>
+        </w:rPr>
+        <w:t xml:space="preserve"> (Erişim tarihi 18/08/2024).</w:t>
+      </w:r>
+    </w:p>
+    <w:p>
+      <w:pPr>
+        <w:pStyle w:val="AltBalk"/>
+        <w:bidi w:val="0"/>
+        <w:spacing w:before="240" w:beforeAutospacing="off" w:after="120" w:afterAutospacing="off" w:line="240" w:lineRule="auto"/>
+        <w:ind w:left="0" w:right="0"/>
+        <w:jc w:val="both"/>
+      </w:pPr>
+      <w:r>
+        <w:rPr>
+          <w:rFonts w:ascii="Times New Roman" w:hAnsi="Times New Roman" w:cs="Times New Roman"/>
+          <w:b w:val="0"/>
+          <w:bCs w:val="0"/>
+          <w:noProof/>
+          <w:sz w:val="22"/>
+          <w:szCs w:val="22"/>
+        </w:rPr>
+        <w:t>Lopes, C., &amp; Perdigao, F. (2011). Phone recognition on the TIMIT database. In Speech Technologies/Book (1, ss. 285–302).</w:t>
+      </w:r>
+    </w:p>
+    <w:p>
+      <w:pPr>
+        <w:pStyle w:val="AltBalk"/>
+        <w:bidi w:val="0"/>
+        <w:spacing w:before="240" w:beforeAutospacing="off" w:after="120" w:afterAutospacing="off" w:line="240" w:lineRule="auto"/>
+        <w:ind w:left="0" w:right="0"/>
+        <w:jc w:val="both"/>
+      </w:pPr>
+      <w:r>
+        <w:rPr>
+          <w:rFonts w:ascii="Times New Roman" w:hAnsi="Times New Roman" w:cs="Times New Roman"/>
+          <w:b w:val="0"/>
+          <w:bCs w:val="0"/>
+          <w:noProof/>
+          <w:sz w:val="22"/>
+          <w:szCs w:val="22"/>
+        </w:rPr>
+        <w:t xml:space="preserve">Meta AI. (2024). LLaMA 3.1: Meta’s Next-Generation Large Language Model. Erişim adresi: </w:t>
+      </w:r>
+      <w:r>
+        <w:rPr>
+          <w:rFonts w:ascii="Times New Roman" w:hAnsi="Times New Roman" w:cs="Times New Roman"/>
+          <w:b w:val="0"/>
+          <w:bCs w:val="0"/>
+          <w:noProof/>
+          <w:sz w:val="22"/>
+          <w:szCs w:val="22"/>
+        </w:rPr>
+        <w:t>https://huggingface.co/meta-llama/Meta-Llama-3.1-70B</w:t>
+      </w:r>
+      <w:r>
+        <w:rPr>
+          <w:rFonts w:ascii="Times New Roman" w:hAnsi="Times New Roman" w:cs="Times New Roman"/>
+          <w:b w:val="0"/>
+          <w:bCs w:val="0"/>
+          <w:noProof/>
+          <w:sz w:val="22"/>
+          <w:szCs w:val="22"/>
+        </w:rPr>
+        <w:t xml:space="preserve"> (Erişim tarihi 08/08/2024).</w:t>
+      </w:r>
+    </w:p>
+    <w:p>
+      <w:pPr>
+        <w:pStyle w:val="AltBalk"/>
+        <w:bidi w:val="0"/>
+        <w:spacing w:before="240" w:beforeAutospacing="off" w:after="120" w:afterAutospacing="off" w:line="240" w:lineRule="auto"/>
+        <w:ind w:left="0" w:right="0"/>
+        <w:jc w:val="both"/>
+      </w:pPr>
+      <w:r>
+        <w:rPr>
+          <w:rFonts w:ascii="Times New Roman" w:hAnsi="Times New Roman" w:cs="Times New Roman"/>
+          <w:b w:val="0"/>
+          <w:bCs w:val="0"/>
+          <w:noProof/>
+          <w:sz w:val="22"/>
+          <w:szCs w:val="22"/>
+        </w:rPr>
+        <w:t xml:space="preserve">meta-llama. (2024). meta-llama/Meta-Llama-3-8B. Erişim adresi: </w:t>
+      </w:r>
+      <w:r>
+        <w:rPr>
+          <w:rFonts w:ascii="Times New Roman" w:hAnsi="Times New Roman" w:cs="Times New Roman"/>
+          <w:b w:val="0"/>
+          <w:bCs w:val="0"/>
+          <w:noProof/>
+          <w:sz w:val="22"/>
+          <w:szCs w:val="22"/>
+        </w:rPr>
+        <w:t>https://huggingface.co/meta-llama/Meta-Llama-3-8B</w:t>
+      </w:r>
+      <w:r>
+        <w:rPr>
+          <w:rFonts w:ascii="Times New Roman" w:hAnsi="Times New Roman" w:cs="Times New Roman"/>
+          <w:b w:val="0"/>
+          <w:bCs w:val="0"/>
+          <w:noProof/>
+          <w:sz w:val="22"/>
+          <w:szCs w:val="22"/>
+        </w:rPr>
+        <w:t xml:space="preserve"> (Erişim tarihi 16/08/2024).</w:t>
+      </w:r>
+    </w:p>
+    <w:p>
+      <w:pPr>
+        <w:pStyle w:val="AltBalk"/>
+        <w:bidi w:val="0"/>
+        <w:spacing w:before="240" w:beforeAutospacing="off" w:after="120" w:afterAutospacing="off" w:line="240" w:lineRule="auto"/>
+        <w:ind w:left="0" w:right="0"/>
+        <w:jc w:val="both"/>
+      </w:pPr>
+      <w:r>
+        <w:rPr>
+          <w:rFonts w:ascii="Times New Roman" w:hAnsi="Times New Roman" w:cs="Times New Roman"/>
+          <w:b w:val="0"/>
+          <w:bCs w:val="0"/>
+          <w:noProof/>
+          <w:sz w:val="22"/>
+          <w:szCs w:val="22"/>
+        </w:rPr>
+        <w:t xml:space="preserve">Microsoft. (2024). GitHub Copilot: AI-Powered Code Completion by Microsoft. Erişim adresi: </w:t>
+      </w:r>
+      <w:r>
+        <w:rPr>
+          <w:rFonts w:ascii="Times New Roman" w:hAnsi="Times New Roman" w:cs="Times New Roman"/>
+          <w:b w:val="0"/>
+          <w:bCs w:val="0"/>
+          <w:noProof/>
+          <w:sz w:val="22"/>
+          <w:szCs w:val="22"/>
+        </w:rPr>
+        <w:t>https://copilot.microsoft.com/</w:t>
+      </w:r>
+      <w:r>
+        <w:rPr>
+          <w:rFonts w:ascii="Times New Roman" w:hAnsi="Times New Roman" w:cs="Times New Roman"/>
+          <w:b w:val="0"/>
+          <w:bCs w:val="0"/>
+          <w:noProof/>
+          <w:sz w:val="22"/>
+          <w:szCs w:val="22"/>
+        </w:rPr>
+        <w:t xml:space="preserve"> (Erişim tarihi 16/08/2024).</w:t>
+      </w:r>
+    </w:p>
+    <w:p>
+      <w:pPr>
+        <w:pStyle w:val="AltBalk"/>
+        <w:bidi w:val="0"/>
+        <w:spacing w:before="240" w:beforeAutospacing="off" w:after="120" w:afterAutospacing="off" w:line="240" w:lineRule="auto"/>
+        <w:ind w:left="0" w:right="0"/>
+        <w:jc w:val="both"/>
+      </w:pPr>
+      <w:r>
+        <w:rPr>
+          <w:rFonts w:ascii="Times New Roman" w:hAnsi="Times New Roman" w:cs="Times New Roman"/>
+          <w:b w:val="0"/>
+          <w:bCs w:val="0"/>
+          <w:noProof/>
+          <w:sz w:val="22"/>
+          <w:szCs w:val="22"/>
+        </w:rPr>
+        <w:t xml:space="preserve">NVIDIA. (2024). NVIDIA A100 Tensor Core GPU. Erişim adresi: </w:t>
+      </w:r>
+      <w:r>
+        <w:rPr>
+          <w:rFonts w:ascii="Times New Roman" w:hAnsi="Times New Roman" w:cs="Times New Roman"/>
+          <w:b w:val="0"/>
+          <w:bCs w:val="0"/>
+          <w:noProof/>
+          <w:sz w:val="22"/>
+          <w:szCs w:val="22"/>
+        </w:rPr>
+        <w:t>https://www.nvidia.com/tr-tr/data-center/a100/</w:t>
+      </w:r>
+      <w:r>
+        <w:rPr>
+          <w:rFonts w:ascii="Times New Roman" w:hAnsi="Times New Roman" w:cs="Times New Roman"/>
+          <w:b w:val="0"/>
+          <w:bCs w:val="0"/>
+          <w:noProof/>
+          <w:sz w:val="22"/>
+          <w:szCs w:val="22"/>
+        </w:rPr>
+        <w:t xml:space="preserve"> (Erişim tarihi 08/08/2024).</w:t>
+      </w:r>
+    </w:p>
+    <w:p>
+      <w:pPr>
+        <w:pStyle w:val="AltBalk"/>
+        <w:bidi w:val="0"/>
+        <w:spacing w:before="240" w:beforeAutospacing="off" w:after="120" w:afterAutospacing="off" w:line="240" w:lineRule="auto"/>
+        <w:ind w:left="0" w:right="0"/>
+        <w:jc w:val="both"/>
+      </w:pPr>
+      <w:r>
+        <w:rPr>
+          <w:rFonts w:ascii="Times New Roman" w:hAnsi="Times New Roman" w:cs="Times New Roman"/>
+          <w:b w:val="0"/>
+          <w:bCs w:val="0"/>
+          <w:noProof/>
+          <w:sz w:val="22"/>
+          <w:szCs w:val="22"/>
+        </w:rPr>
+        <w:t xml:space="preserve">OpenAI. (2024a). GPT-3.5 Turbo. Erişim adresi: </w:t>
+      </w:r>
+      <w:r>
+        <w:rPr>
+          <w:rFonts w:ascii="Times New Roman" w:hAnsi="Times New Roman" w:cs="Times New Roman"/>
+          <w:b w:val="0"/>
+          <w:bCs w:val="0"/>
+          <w:noProof/>
+          <w:sz w:val="22"/>
+          <w:szCs w:val="22"/>
+        </w:rPr>
+        <w:t>https://platform.openai.com/docs/models/gpt-3-5-turbo</w:t>
+      </w:r>
+      <w:r>
+        <w:rPr>
+          <w:rFonts w:ascii="Times New Roman" w:hAnsi="Times New Roman" w:cs="Times New Roman"/>
+          <w:b w:val="0"/>
+          <w:bCs w:val="0"/>
+          <w:noProof/>
+          <w:sz w:val="22"/>
+          <w:szCs w:val="22"/>
+        </w:rPr>
+        <w:t xml:space="preserve"> (Erişim tarihi 15/07/2024).</w:t>
+      </w:r>
+    </w:p>
+    <w:p>
+      <w:pPr>
+        <w:pStyle w:val="AltBalk"/>
+        <w:bidi w:val="0"/>
+        <w:spacing w:before="240" w:beforeAutospacing="off" w:after="120" w:afterAutospacing="off" w:line="240" w:lineRule="auto"/>
+        <w:ind w:left="0" w:right="0"/>
+        <w:jc w:val="both"/>
+      </w:pPr>
+      <w:r>
+        <w:rPr>
+          <w:rFonts w:ascii="Times New Roman" w:hAnsi="Times New Roman" w:cs="Times New Roman"/>
+          <w:b w:val="0"/>
+          <w:bCs w:val="0"/>
+          <w:noProof/>
+          <w:sz w:val="22"/>
+          <w:szCs w:val="22"/>
+        </w:rPr>
+        <w:t xml:space="preserve">OpenAI. (2024b). GPT-4o: OpenAI’s Latest Language Model. Erişim adresi: </w:t>
+      </w:r>
+      <w:r>
+        <w:rPr>
+          <w:rFonts w:ascii="Times New Roman" w:hAnsi="Times New Roman" w:cs="Times New Roman"/>
+          <w:b w:val="0"/>
+          <w:bCs w:val="0"/>
+          <w:noProof/>
+          <w:sz w:val="22"/>
+          <w:szCs w:val="22"/>
+        </w:rPr>
+        <w:t>https://openai.com/index/hello-gpt-4o/</w:t>
+      </w:r>
+      <w:r>
+        <w:rPr>
+          <w:rFonts w:ascii="Times New Roman" w:hAnsi="Times New Roman" w:cs="Times New Roman"/>
+          <w:b w:val="0"/>
+          <w:bCs w:val="0"/>
+          <w:noProof/>
+          <w:sz w:val="22"/>
+          <w:szCs w:val="22"/>
+        </w:rPr>
+        <w:t xml:space="preserve"> (Erişim tarihi 16/08/2024).</w:t>
+      </w:r>
+    </w:p>
+    <w:p>
+      <w:pPr>
+        <w:pStyle w:val="AltBalk"/>
+        <w:bidi w:val="0"/>
+        <w:spacing w:before="240" w:beforeAutospacing="off" w:after="120" w:afterAutospacing="off" w:line="240" w:lineRule="auto"/>
+        <w:ind w:left="0" w:right="0"/>
+        <w:jc w:val="both"/>
+      </w:pPr>
+      <w:r>
+        <w:rPr>
+          <w:rFonts w:ascii="Times New Roman" w:hAnsi="Times New Roman" w:cs="Times New Roman"/>
+          <w:b w:val="0"/>
+          <w:bCs w:val="0"/>
+          <w:noProof/>
+          <w:sz w:val="22"/>
+          <w:szCs w:val="22"/>
+        </w:rPr>
+        <w:t>Papineni, K., Roukos, S., Ward, T., &amp; Zhu, W.-J. (2002). BLEU: a method for automatic evaluation of machine translation. In Proceedings of the 40th annual meeting of the Association for Computational Linguistics (ss. 311–318).</w:t>
+      </w:r>
+    </w:p>
+    <w:p>
+      <w:pPr>
+        <w:pStyle w:val="AltBalk"/>
+        <w:bidi w:val="0"/>
+        <w:spacing w:before="240" w:beforeAutospacing="off" w:after="120" w:afterAutospacing="off" w:line="240" w:lineRule="auto"/>
+        <w:ind w:left="0" w:right="0"/>
+        <w:jc w:val="both"/>
+      </w:pPr>
+      <w:r>
+        <w:rPr>
+          <w:rFonts w:ascii="Times New Roman" w:hAnsi="Times New Roman" w:cs="Times New Roman"/>
+          <w:b w:val="0"/>
+          <w:bCs w:val="0"/>
+          <w:noProof/>
+          <w:sz w:val="22"/>
+          <w:szCs w:val="22"/>
+        </w:rPr>
+        <w:t>Peng, Y., Yan, S., &amp; Lu, Z. (2019). Transfer learning in biomedical natural language processing: an evaluation of BERT and ELMo on ten benchmarking datasets. arXiv preprint arXiv:1906.05474.</w:t>
+      </w:r>
+    </w:p>
+    <w:p>
+      <w:pPr>
+        <w:pStyle w:val="AltBalk"/>
+        <w:bidi w:val="0"/>
+        <w:spacing w:before="240" w:beforeAutospacing="off" w:after="120" w:afterAutospacing="off" w:line="240" w:lineRule="auto"/>
+        <w:ind w:left="0" w:right="0"/>
+        <w:jc w:val="both"/>
+      </w:pPr>
+      <w:r>
+        <w:rPr>
+          <w:rFonts w:ascii="Times New Roman" w:hAnsi="Times New Roman" w:cs="Times New Roman"/>
+          <w:b w:val="0"/>
+          <w:bCs w:val="0"/>
+          <w:noProof/>
+          <w:sz w:val="22"/>
+          <w:szCs w:val="22"/>
+        </w:rPr>
+        <w:t>Radford, A. (2018). Improving language understanding by generative pre-training. (Manuscript). OpenAI.</w:t>
+      </w:r>
+    </w:p>
+    <w:p>
+      <w:pPr>
+        <w:pStyle w:val="AltBalk"/>
+        <w:bidi w:val="0"/>
+        <w:spacing w:before="240" w:beforeAutospacing="off" w:after="120" w:afterAutospacing="off" w:line="240" w:lineRule="auto"/>
+        <w:ind w:left="0" w:right="0"/>
+        <w:jc w:val="both"/>
+      </w:pPr>
+      <w:r>
+        <w:rPr>
+          <w:rFonts w:ascii="Times New Roman" w:hAnsi="Times New Roman" w:cs="Times New Roman"/>
+          <w:b w:val="0"/>
+          <w:bCs w:val="0"/>
+          <w:noProof/>
+          <w:sz w:val="22"/>
+          <w:szCs w:val="22"/>
+        </w:rPr>
+        <w:t>Raffel, C., Shazeer, N., Roberts, A., Lee, K., Narang, S., Matena, M., Zhou, Y., Li, W., &amp; Liu, P. J. (2020). Exploring the limits of transfer learning with a unified text-to-text transformer. Journal of Machine Learning Research, 21(140), 1–67.</w:t>
+      </w:r>
+    </w:p>
+    <w:p>
+      <w:pPr>
+        <w:pStyle w:val="AltBalk"/>
+        <w:bidi w:val="0"/>
+        <w:spacing w:before="240" w:beforeAutospacing="off" w:after="120" w:afterAutospacing="off" w:line="240" w:lineRule="auto"/>
+        <w:ind w:left="0" w:right="0"/>
+        <w:jc w:val="both"/>
+      </w:pPr>
+      <w:r>
+        <w:rPr>
+          <w:rFonts w:ascii="Times New Roman" w:hAnsi="Times New Roman" w:cs="Times New Roman"/>
+          <w:b w:val="0"/>
+          <w:bCs w:val="0"/>
+          <w:noProof/>
+          <w:sz w:val="22"/>
+          <w:szCs w:val="22"/>
+        </w:rPr>
+        <w:t xml:space="preserve">S. Systems. (2024). SambaLingo-Turkish-Base. Erişim adresi: </w:t>
+      </w:r>
+      <w:r>
+        <w:rPr>
+          <w:rFonts w:ascii="Times New Roman" w:hAnsi="Times New Roman" w:cs="Times New Roman"/>
+          <w:b w:val="0"/>
+          <w:bCs w:val="0"/>
+          <w:noProof/>
+          <w:sz w:val="22"/>
+          <w:szCs w:val="22"/>
+        </w:rPr>
+        <w:t>https://huggingface.co/sambanovasystems/SambaLingo-Turkish-Base</w:t>
+      </w:r>
+      <w:r>
+        <w:rPr>
+          <w:rFonts w:ascii="Times New Roman" w:hAnsi="Times New Roman" w:cs="Times New Roman"/>
+          <w:b w:val="0"/>
+          <w:bCs w:val="0"/>
+          <w:noProof/>
+          <w:sz w:val="22"/>
+          <w:szCs w:val="22"/>
+        </w:rPr>
+        <w:t xml:space="preserve"> (Erişim tarihi 16/08/2024).</w:t>
+      </w:r>
+    </w:p>
+    <w:p>
+      <w:pPr>
+        <w:pStyle w:val="AltBalk"/>
+        <w:bidi w:val="0"/>
+        <w:spacing w:before="240" w:beforeAutospacing="off" w:after="120" w:afterAutospacing="off" w:line="240" w:lineRule="auto"/>
+        <w:ind w:left="0" w:right="0"/>
+        <w:jc w:val="both"/>
+      </w:pPr>
+      <w:r>
+        <w:rPr>
+          <w:rFonts w:ascii="Times New Roman" w:hAnsi="Times New Roman" w:cs="Times New Roman"/>
+          <w:b w:val="0"/>
+          <w:bCs w:val="0"/>
+          <w:noProof/>
+          <w:sz w:val="22"/>
+          <w:szCs w:val="22"/>
+        </w:rPr>
+        <w:t>Sanh, V. (2019). DistilBERT, A Distilled Version of BERT: Smaller, Faster, Cheaper and Lighter. arXiv preprint arXiv:1910.01108.</w:t>
+      </w:r>
+    </w:p>
+    <w:p>
+      <w:pPr>
+        <w:pStyle w:val="AltBalk"/>
+        <w:bidi w:val="0"/>
+        <w:spacing w:before="240" w:beforeAutospacing="off" w:after="120" w:afterAutospacing="off" w:line="240" w:lineRule="auto"/>
+        <w:ind w:left="0" w:right="0"/>
+        <w:jc w:val="both"/>
+      </w:pPr>
+      <w:r>
+        <w:rPr>
+          <w:rFonts w:ascii="Times New Roman" w:hAnsi="Times New Roman" w:cs="Times New Roman"/>
+          <w:b w:val="0"/>
+          <w:bCs w:val="0"/>
+          <w:noProof/>
+          <w:sz w:val="22"/>
+          <w:szCs w:val="22"/>
+        </w:rPr>
+        <w:t xml:space="preserve">sambanovasystems. (2024). sambanovasystems/SambaLingo-Turkish-Chat. Erişim adresi: </w:t>
+      </w:r>
+      <w:r>
+        <w:rPr>
+          <w:rFonts w:ascii="Times New Roman" w:hAnsi="Times New Roman" w:cs="Times New Roman"/>
+          <w:b w:val="0"/>
+          <w:bCs w:val="0"/>
+          <w:noProof/>
+          <w:sz w:val="22"/>
+          <w:szCs w:val="22"/>
+        </w:rPr>
+        <w:t>https://huggingface.co/sambanovasystems/SambaLingo-Turkish-Chat</w:t>
+      </w:r>
+      <w:r>
+        <w:rPr>
+          <w:rFonts w:ascii="Times New Roman" w:hAnsi="Times New Roman" w:cs="Times New Roman"/>
+          <w:b w:val="0"/>
+          <w:bCs w:val="0"/>
+          <w:noProof/>
+          <w:sz w:val="22"/>
+          <w:szCs w:val="22"/>
+        </w:rPr>
+        <w:t xml:space="preserve"> (Erişim tarihi 16/08/2024).</w:t>
+      </w:r>
+    </w:p>
+    <w:p>
+      <w:pPr>
+        <w:pStyle w:val="AltBalk"/>
+        <w:bidi w:val="0"/>
+        <w:spacing w:before="240" w:beforeAutospacing="off" w:after="120" w:afterAutospacing="off" w:line="240" w:lineRule="auto"/>
+        <w:ind w:left="0" w:right="0"/>
+        <w:jc w:val="both"/>
+      </w:pPr>
+      <w:r>
+        <w:rPr>
+          <w:rFonts w:ascii="Times New Roman" w:hAnsi="Times New Roman" w:cs="Times New Roman"/>
+          <w:b w:val="0"/>
+          <w:bCs w:val="0"/>
+          <w:noProof/>
+          <w:sz w:val="22"/>
+          <w:szCs w:val="22"/>
+        </w:rPr>
+        <w:t>Sun, M. (yazar olarak Wu, S. &amp; Sun, M. içinde geçiyor, bkz. Wu, S.).</w:t>
+      </w:r>
+    </w:p>
+    <w:p>
+      <w:pPr>
+        <w:pStyle w:val="AltBalk"/>
+        <w:bidi w:val="0"/>
+        <w:spacing w:before="240" w:beforeAutospacing="off" w:after="120" w:afterAutospacing="off" w:line="240" w:lineRule="auto"/>
+        <w:ind w:left="0" w:right="0"/>
+        <w:jc w:val="both"/>
+      </w:pPr>
+      <w:r>
+        <w:rPr>
+          <w:rFonts w:ascii="Times New Roman" w:hAnsi="Times New Roman" w:cs="Times New Roman"/>
+          <w:b w:val="0"/>
+          <w:bCs w:val="0"/>
+          <w:noProof/>
+          <w:sz w:val="22"/>
+          <w:szCs w:val="22"/>
+        </w:rPr>
+        <w:t xml:space="preserve">Trendyol. (2024). Trendyol/Trendyol-LLM-7b-chat-v1.8. Erişim adresi: </w:t>
+      </w:r>
+      <w:r>
+        <w:rPr>
+          <w:rFonts w:ascii="Times New Roman" w:hAnsi="Times New Roman" w:cs="Times New Roman"/>
+          <w:b w:val="0"/>
+          <w:bCs w:val="0"/>
+          <w:noProof/>
+          <w:sz w:val="22"/>
+          <w:szCs w:val="22"/>
+        </w:rPr>
+        <w:t>https://huggingface.co/Trendyol/Trendyol-LLM-7b-chat-v1.8</w:t>
+      </w:r>
+      <w:r>
+        <w:rPr>
+          <w:rFonts w:ascii="Times New Roman" w:hAnsi="Times New Roman" w:cs="Times New Roman"/>
+          <w:b w:val="0"/>
+          <w:bCs w:val="0"/>
+          <w:noProof/>
+          <w:sz w:val="22"/>
+          <w:szCs w:val="22"/>
+        </w:rPr>
+        <w:t xml:space="preserve"> (Erişim tarihi 16/08/2024).</w:t>
+      </w:r>
+    </w:p>
+    <w:p>
+      <w:pPr>
+        <w:pStyle w:val="AltBalk"/>
+        <w:bidi w:val="0"/>
+        <w:spacing w:before="240" w:beforeAutospacing="off" w:after="120" w:afterAutospacing="off" w:line="240" w:lineRule="auto"/>
+        <w:ind w:left="0" w:right="0"/>
+        <w:jc w:val="both"/>
+      </w:pPr>
+      <w:r>
+        <w:rPr>
+          <w:rFonts w:ascii="Times New Roman" w:hAnsi="Times New Roman" w:cs="Times New Roman"/>
+          <w:b w:val="0"/>
+          <w:bCs w:val="0"/>
+          <w:noProof/>
+          <w:sz w:val="22"/>
+          <w:szCs w:val="22"/>
+        </w:rPr>
+        <w:t>Touvron, H., Martin, L., Stone, K., Albert, P., Almahairi, A., Babaei, Y., Bashlykov, N., Batra, S., Bhargava, P., Bhosale, S., Bikel, D., Blecher, L., Canton Ferrer, C., Chen, M., Cucurull, G., Esiobu, D., Fernandes, J., Fu, J., Fu, W., Fuller, B., Gao, C., Goswami, V., Goyal, N., Hartshorn, A., Hosseini, S., Hou, R., Inan, H., Kardas, M., Kerkez, V., Khabsa, M., Kloumann, I., Korenev, A., Koura, P. S., Lachaux, M.-A., Lavril, T., Lee, J., Liskovich, D., Lu, Y., Mao, Y., Martinet, X., Mihaylov, T., Mishra, P., Molybog, I., Nie, Y., Poulton, A., Reizenstein, J., Rungta, R., Saladi, K., Schelten, A., Silva, R., Smith, E. M., Subramanian, R., Tan, X. E., Tang, B., Taylor, R., Williams, A., Kuan, J. X., Xu, P., Yan, Z., Zarov, I., Zhang, Y., Fan, A., Kambadur, M., Narang, S., Rodriguez, A., Stojnic, R., Edunov, S., &amp; Scialom, T. (2023). Llama 2: Open foundation and fine-tuned chat models. arXiv preprint arXiv:2307.09288.</w:t>
+      </w:r>
+    </w:p>
+    <w:p>
+      <w:pPr>
+        <w:pStyle w:val="AltBalk"/>
+        <w:bidi w:val="0"/>
+        <w:spacing w:before="240" w:beforeAutospacing="off" w:after="120" w:afterAutospacing="off" w:line="240" w:lineRule="auto"/>
+        <w:ind w:left="0" w:right="0"/>
+        <w:jc w:val="both"/>
+      </w:pPr>
+      <w:r>
+        <w:rPr>
+          <w:rFonts w:ascii="Times New Roman" w:hAnsi="Times New Roman" w:cs="Times New Roman"/>
+          <w:b w:val="0"/>
+          <w:bCs w:val="0"/>
+          <w:noProof/>
+          <w:sz w:val="22"/>
+          <w:szCs w:val="22"/>
+        </w:rPr>
+        <w:t xml:space="preserve">Unsloth. (2024). Unsloth: Finetune Llama 3.1, Mistral, Phi &amp; Gemma LLMs 2–5x faster with 80% less memory. Erişim adresi: </w:t>
+      </w:r>
+      <w:r>
+        <w:rPr>
+          <w:rFonts w:ascii="Times New Roman" w:hAnsi="Times New Roman" w:cs="Times New Roman"/>
+          <w:b w:val="0"/>
+          <w:bCs w:val="0"/>
+          <w:noProof/>
+          <w:sz w:val="22"/>
+          <w:szCs w:val="22"/>
+        </w:rPr>
+        <w:t>https://github.com/unslothai/unsloth</w:t>
+      </w:r>
+      <w:r>
+        <w:rPr>
+          <w:rFonts w:ascii="Times New Roman" w:hAnsi="Times New Roman" w:cs="Times New Roman"/>
+          <w:b w:val="0"/>
+          <w:bCs w:val="0"/>
+          <w:noProof/>
+          <w:sz w:val="22"/>
+          <w:szCs w:val="22"/>
+        </w:rPr>
+        <w:t xml:space="preserve"> (Erişim tarihi 08/08/2024).</w:t>
+      </w:r>
+    </w:p>
+    <w:p>
+      <w:pPr>
+        <w:pStyle w:val="AltBalk"/>
+        <w:bidi w:val="0"/>
+        <w:spacing w:before="240" w:beforeAutospacing="off" w:after="120" w:afterAutospacing="off" w:line="240" w:lineRule="auto"/>
+        <w:ind w:left="0" w:right="0"/>
+        <w:jc w:val="both"/>
+      </w:pPr>
+      <w:r>
+        <w:rPr>
+          <w:rFonts w:ascii="Times New Roman" w:hAnsi="Times New Roman" w:cs="Times New Roman"/>
+          <w:b w:val="0"/>
+          <w:bCs w:val="0"/>
+          <w:noProof/>
+          <w:sz w:val="22"/>
+          <w:szCs w:val="22"/>
+        </w:rPr>
+        <w:t>Vaswani, A. (2017). Attention is all you need. Advances in Neural Information Processing Systems.</w:t>
+      </w:r>
+    </w:p>
+    <w:p>
+      <w:pPr>
+        <w:pStyle w:val="AltBalk"/>
+        <w:bidi w:val="0"/>
+        <w:spacing w:before="240" w:beforeAutospacing="off" w:after="120" w:afterAutospacing="off" w:line="240" w:lineRule="auto"/>
+        <w:ind w:left="0" w:right="0"/>
+        <w:jc w:val="both"/>
+      </w:pPr>
+      <w:r>
+        <w:rPr>
+          <w:rFonts w:ascii="Times New Roman" w:hAnsi="Times New Roman" w:cs="Times New Roman"/>
+          <w:b w:val="0"/>
+          <w:bCs w:val="0"/>
+          <w:noProof/>
+          <w:sz w:val="22"/>
+          <w:szCs w:val="22"/>
+        </w:rPr>
+        <w:t>Wu, S., &amp; Sun, M. (2022). Exploring the efficacy of pre-trained checkpoints in text-to-music generation task. arXiv preprint arXiv:2211.11216.</w:t>
+      </w:r>
+    </w:p>
+    <w:p>
+      <w:pPr>
+        <w:pStyle w:val="AltBalk"/>
+        <w:bidi w:val="0"/>
+        <w:spacing w:before="240" w:beforeAutospacing="off" w:after="120" w:afterAutospacing="off" w:line="240" w:lineRule="auto"/>
+        <w:ind w:left="0" w:right="0"/>
+        <w:jc w:val="both"/>
+      </w:pPr>
+      <w:r>
+        <w:rPr>
+          <w:rFonts w:ascii="Times New Roman" w:hAnsi="Times New Roman" w:cs="Times New Roman"/>
+          <w:b w:val="0"/>
+          <w:bCs w:val="0"/>
+          <w:noProof/>
+          <w:sz w:val="22"/>
+          <w:szCs w:val="22"/>
+        </w:rPr>
+        <w:t>Xiong, W., Wu, L., Alleva, F., Droppo, J., Huang, X., &amp; Stolcke, A. (2018). The Microsoft 2017 conversational speech recognition system. In 2018 IEEE International Conference on Acoustics, Speech and Signal Processing (ICASSP) (ss. 5934–5938). IEEE.</w:t>
+      </w:r>
+    </w:p>
+    <w:p>
+      <w:pPr>
+        <w:pStyle w:val="AltBalk"/>
+        <w:bidi w:val="0"/>
+        <w:spacing w:before="240" w:beforeAutospacing="off" w:after="120" w:afterAutospacing="off" w:line="240" w:lineRule="auto"/>
+        <w:ind w:left="0" w:right="0"/>
+        <w:jc w:val="both"/>
+      </w:pPr>
+      <w:r>
+        <w:rPr>
+          <w:rFonts w:ascii="Times New Roman" w:hAnsi="Times New Roman" w:cs="Times New Roman"/>
+          <w:b w:val="0"/>
+          <w:bCs w:val="0"/>
+          <w:noProof/>
+          <w:sz w:val="22"/>
+          <w:szCs w:val="22"/>
+        </w:rPr>
+        <w:t>Xue, L., Constant, N., Roberts, A., Kale, M., Al-Rfou, R., Siddhant, A., Barua, A., &amp; Raffel, C. (2020). mT5: A massively multilingual pre-trained text-to-text transformer. arXiv preprint arXiv:2010.11934.</w:t>
+      </w:r>
+    </w:p>
+    <w:p>
+      <w:pPr>
+        <w:pStyle w:val="AltBalk"/>
+        <w:bidi w:val="0"/>
+        <w:spacing w:before="240" w:beforeAutospacing="off" w:after="120" w:afterAutospacing="off" w:line="240" w:lineRule="auto"/>
+        <w:ind w:left="0" w:right="0"/>
+        <w:jc w:val="both"/>
+      </w:pPr>
+      <w:r>
+        <w:rPr>
+          <w:rFonts w:ascii="Times New Roman" w:hAnsi="Times New Roman" w:cs="Times New Roman"/>
+          <w:b w:val="0"/>
+          <w:bCs w:val="0"/>
+          <w:noProof/>
+          <w:sz w:val="22"/>
+          <w:szCs w:val="22"/>
+        </w:rPr>
+        <w:t xml:space="preserve">ytu-ce-cosmos. (2024). ytu-ce-cosmos/Turkish-Llama-8b-v0.1. Erişim adresi: </w:t>
+      </w:r>
+      <w:r>
+        <w:rPr>
+          <w:rFonts w:ascii="Times New Roman" w:hAnsi="Times New Roman" w:cs="Times New Roman"/>
+          <w:b w:val="0"/>
+          <w:bCs w:val="0"/>
+          <w:noProof/>
+          <w:sz w:val="22"/>
+          <w:szCs w:val="22"/>
+        </w:rPr>
+        <w:t>https://huggingface.co/ytu-ce-cosmos/Turkish-Llama-8b-v0.1</w:t>
+      </w:r>
+      <w:r>
+        <w:rPr>
+          <w:rFonts w:ascii="Times New Roman" w:hAnsi="Times New Roman" w:cs="Times New Roman"/>
+          <w:b w:val="0"/>
+          <w:bCs w:val="0"/>
+          <w:noProof/>
+          <w:sz w:val="22"/>
+          <w:szCs w:val="22"/>
+        </w:rPr>
+        <w:t xml:space="preserve"> (Erişim tarihi 16/08/2024).</w:t>
+      </w:r>
+    </w:p>
+    <w:p>
+      <w:pPr>
+        <w:pStyle w:val="AltBalk"/>
+        <w:bidi w:val="0"/>
+        <w:spacing w:before="240" w:beforeAutospacing="off" w:after="120" w:afterAutospacing="off" w:line="240" w:lineRule="auto"/>
+        <w:ind w:left="0" w:right="0"/>
+        <w:jc w:val="both"/>
+      </w:pPr>
+      <w:r>
+        <w:rPr>
+          <w:rFonts w:ascii="Times New Roman" w:hAnsi="Times New Roman" w:cs="Times New Roman"/>
+          <w:b w:val="0"/>
+          <w:bCs w:val="0"/>
+          <w:noProof/>
+          <w:sz w:val="22"/>
+          <w:szCs w:val="22"/>
+        </w:rPr>
+        <w:t>Zhang, T., Kishore, V., Wu, F., Weinberger, K. Q., &amp; Artzi, Y. (2019). BERTScore: Evaluating text generation with BERT. arXiv preprint arXiv:1904.09675.</w:t>
+      </w:r>
+    </w:p>
+    <w:p>
+      <w:pPr>
+        <w:pStyle w:val="AltBalk"/>
+        <w:bidi w:val="0"/>
+        <w:spacing w:before="240" w:beforeAutospacing="off" w:after="120" w:afterAutospacing="off" w:line="240" w:lineRule="auto"/>
+        <w:ind w:left="0" w:right="0"/>
+        <w:jc w:val="both"/>
+      </w:pPr>
+      <w:r>
+        <w:rPr>
+          <w:rFonts w:ascii="Times New Roman" w:hAnsi="Times New Roman" w:cs="Times New Roman"/>
+          <w:b w:val="0"/>
+          <w:bCs w:val="0"/>
+          <w:noProof/>
+          <w:sz w:val="22"/>
+          <w:szCs w:val="22"/>
+        </w:rPr>
+        <w:t>Zhang, T., Ladhak, F., Durmus, E., Liang, P., McKeown, K., &amp; Hashimoto, T. B. (2024). Benchmarking large language models for news summarization. Transactions of the Association for Computational Linguistics, 12, 39–57.</w:t>
+      </w:r>
+    </w:p>
+    <w:p>
+      <w:pPr>
+        <w:pStyle w:val="AltBalk"/>
+        <w:bidi w:val="0"/>
+        <w:spacing w:before="240" w:beforeAutospacing="off" w:after="120" w:afterAutospacing="off" w:line="240" w:lineRule="auto"/>
+        <w:ind w:left="0" w:right="0"/>
+        <w:jc w:val="both"/>
+      </w:pPr>
+      <w:r>
+        <w:rPr>
+          <w:rFonts w:ascii="Times New Roman" w:hAnsi="Times New Roman" w:cs="Times New Roman"/>
+          <w:b w:val="0"/>
+          <w:bCs w:val="0"/>
+          <w:noProof/>
+          <w:sz w:val="22"/>
+          <w:szCs w:val="22"/>
+        </w:rPr>
+        <w:t>Zhuang, F., Qi, Z., Duan, K., Xi, D., Zhu, Y., &amp; Zhu, H. (2020). A comprehensive survey on transfer learning. Proceedings of the IEEE, 109(1), 43–76.</w:t>
+      </w:r>
     </w:p>
     <w:sectPr>
       <w:headerReference w:type="default" r:id="rId18"/>
@@ -5736,7 +7428,7 @@
           <w:shd w:val="clear" w:color="auto" w:fill="DEEAF6" w:themeFill="accent1" w:themeFillTint="33"/>
           <w:tcMar/>
         </w:tcPr>
-        <w:p wp14:textId="15BD1A01">
+        <w:p wp14:textId="0753CDF8">
           <w:pPr>
             <w:pStyle w:val="stbilgi"/>
             <w:tabs>
@@ -5765,7 +7457,29 @@
               <w:szCs w:val="20"/>
               <w:lang w:val="en-US"/>
             </w:rPr>
-            <w:t>M. K. Bulut, B</w:t>
+            <w:t>M.</w:t>
+          </w:r>
+          <w:r>
+            <w:rPr>
+              <w:i w:val="1"/>
+              <w:iCs w:val="1"/>
+              <w:color w:val="1F4E79" w:themeColor="accent1" w:themeTint="FF" w:themeShade="80"/>
+              <w:sz w:val="20"/>
+              <w:szCs w:val="20"/>
+              <w:lang w:val="en-US"/>
+            </w:rPr>
+            <w:t xml:space="preserve"> K. </w:t>
+          </w:r>
+          <w:r>
+            <w:rPr>
+              <w:i w:val="1"/>
+              <w:iCs w:val="1"/>
+              <w:color w:val="1F4E79" w:themeColor="accent1" w:themeTint="FF" w:themeShade="80"/>
+              <w:sz w:val="20"/>
+              <w:szCs w:val="20"/>
+              <w:lang w:val="en-US"/>
+            </w:rPr>
+            <w:t>Bulut, B</w:t>
           </w:r>
           <w:r>
             <w:rPr>

</xml_diff>